<commit_message>
Zielgruppe um Professoren erweitert, Spielfunktionen hinzugefügt, Produktdaten vervollständigt
</commit_message>
<xml_diff>
--- a/Dokumente/Pflichtenheft.docx
+++ b/Dokumente/Pflichtenheft.docx
@@ -3408,7 +3408,25 @@
           <w:szCs w:val="24"/>
           <w:lang w:eastAsia="de-DE"/>
         </w:rPr>
-        <w:t xml:space="preserve"> ist </w:t>
+        <w:t xml:space="preserve"> ist</w:t>
+      </w:r>
+      <w:r>
+        <w:rPr>
+          <w:rFonts w:eastAsia="Times New Roman" w:cstheme="minorHAnsi"/>
+          <w:sz w:val="24"/>
+          <w:szCs w:val="24"/>
+          <w:lang w:eastAsia="de-DE"/>
+        </w:rPr>
+        <w:t xml:space="preserve"> eine</w:t>
+      </w:r>
+      <w:r>
+        <w:rPr>
+          <w:rFonts w:eastAsia="Times New Roman" w:cstheme="minorHAnsi"/>
+          <w:sz w:val="24"/>
+          <w:szCs w:val="24"/>
+          <w:lang w:eastAsia="de-DE"/>
+        </w:rPr>
+        <w:t xml:space="preserve"> </w:t>
       </w:r>
       <w:r>
         <w:rPr>
@@ -3435,7 +3453,25 @@
           <w:szCs w:val="24"/>
           <w:lang w:eastAsia="de-DE"/>
         </w:rPr>
-        <w:t xml:space="preserve">soll für die Studierenden der </w:t>
+        <w:t>soll für die Studierenden</w:t>
+      </w:r>
+      <w:r>
+        <w:rPr>
+          <w:rFonts w:eastAsia="Times New Roman" w:cstheme="minorHAnsi"/>
+          <w:sz w:val="24"/>
+          <w:szCs w:val="24"/>
+          <w:lang w:eastAsia="de-DE"/>
+        </w:rPr>
+        <w:t xml:space="preserve"> und Professoren</w:t>
+      </w:r>
+      <w:r>
+        <w:rPr>
+          <w:rFonts w:eastAsia="Times New Roman" w:cstheme="minorHAnsi"/>
+          <w:sz w:val="24"/>
+          <w:szCs w:val="24"/>
+          <w:lang w:eastAsia="de-DE"/>
+        </w:rPr>
+        <w:t xml:space="preserve"> der </w:t>
       </w:r>
       <w:proofErr w:type="spellStart"/>
       <w:r>
@@ -3590,7 +3626,7 @@
           <w:szCs w:val="24"/>
           <w:lang w:eastAsia="de-DE"/>
         </w:rPr>
-        <w:t>Professoren</w:t>
+        <w:t>Nutzer</w:t>
       </w:r>
     </w:p>
     <w:p>
@@ -3615,7 +3651,58 @@
           <w:szCs w:val="24"/>
           <w:lang w:eastAsia="de-DE"/>
         </w:rPr>
-        <w:t>Professoren können ein Spiel starten und anschließend können Studierende dem Spiel beitreten</w:t>
+        <w:t>Der Benutzer kann sich beim System registrieren</w:t>
+      </w:r>
+    </w:p>
+    <w:p>
+      <w:pPr>
+        <w:pStyle w:val="Listenabsatz"/>
+        <w:numPr>
+          <w:ilvl w:val="1"/>
+          <w:numId w:val="13"/>
+        </w:numPr>
+        <w:spacing w:before="100" w:beforeAutospacing="1" w:after="100" w:afterAutospacing="1" w:line="240" w:lineRule="auto"/>
+        <w:rPr>
+          <w:rFonts w:eastAsia="Times New Roman" w:cstheme="minorHAnsi"/>
+          <w:sz w:val="24"/>
+          <w:szCs w:val="24"/>
+          <w:lang w:eastAsia="de-DE"/>
+        </w:rPr>
+      </w:pPr>
+      <w:r>
+        <w:rPr>
+          <w:rFonts w:eastAsia="Times New Roman" w:cstheme="minorHAnsi"/>
+          <w:sz w:val="24"/>
+          <w:szCs w:val="24"/>
+          <w:lang w:eastAsia="de-DE"/>
+        </w:rPr>
+        <w:t>Der Benutzer kann sich sowohl im System anmelden als auch abmelden</w:t>
+      </w:r>
+    </w:p>
+    <w:p>
+      <w:pPr>
+        <w:pStyle w:val="Listenabsatz"/>
+        <w:numPr>
+          <w:ilvl w:val="1"/>
+          <w:numId w:val="13"/>
+        </w:numPr>
+        <w:spacing w:before="100" w:beforeAutospacing="1" w:after="100" w:afterAutospacing="1" w:line="240" w:lineRule="auto"/>
+        <w:rPr>
+          <w:rFonts w:eastAsia="Times New Roman" w:cstheme="minorHAnsi"/>
+          <w:sz w:val="24"/>
+          <w:szCs w:val="24"/>
+          <w:lang w:eastAsia="de-DE"/>
+        </w:rPr>
+      </w:pPr>
+      <w:r>
+        <w:rPr>
+          <w:rFonts w:eastAsia="Times New Roman" w:cstheme="minorHAnsi"/>
+          <w:sz w:val="24"/>
+          <w:szCs w:val="24"/>
+          <w:lang w:eastAsia="de-DE"/>
+        </w:rPr>
+        <w:lastRenderedPageBreak/>
+        <w:t>Dem Nutzer ist es möglich seine persönlichen Daten jederzeit zu ändern und den Bedürfnissen anzupassen</w:t>
       </w:r>
     </w:p>
     <w:p>
@@ -3640,7 +3727,7 @@
           <w:szCs w:val="24"/>
           <w:lang w:eastAsia="de-DE"/>
         </w:rPr>
-        <w:t>Studierende</w:t>
+        <w:t>Professoren</w:t>
       </w:r>
     </w:p>
     <w:p>
@@ -3665,43 +3752,16 @@
           <w:szCs w:val="24"/>
           <w:lang w:eastAsia="de-DE"/>
         </w:rPr>
-        <w:t xml:space="preserve">Der </w:t>
-      </w:r>
-      <w:r>
-        <w:rPr>
-          <w:rFonts w:eastAsia="Times New Roman" w:cstheme="minorHAnsi"/>
-          <w:sz w:val="24"/>
-          <w:szCs w:val="24"/>
-          <w:lang w:eastAsia="de-DE"/>
-        </w:rPr>
-        <w:t>Ben</w:t>
-      </w:r>
-      <w:r>
-        <w:rPr>
-          <w:rFonts w:eastAsia="Times New Roman" w:cstheme="minorHAnsi"/>
-          <w:sz w:val="24"/>
-          <w:szCs w:val="24"/>
-          <w:lang w:eastAsia="de-DE"/>
-        </w:rPr>
-        <w:t>ut</w:t>
-      </w:r>
-      <w:r>
-        <w:rPr>
-          <w:rFonts w:eastAsia="Times New Roman" w:cstheme="minorHAnsi"/>
-          <w:sz w:val="24"/>
-          <w:szCs w:val="24"/>
-          <w:lang w:eastAsia="de-DE"/>
-        </w:rPr>
-        <w:t xml:space="preserve">zer kann sich </w:t>
-      </w:r>
-      <w:r>
-        <w:rPr>
-          <w:rFonts w:eastAsia="Times New Roman" w:cstheme="minorHAnsi"/>
-          <w:sz w:val="24"/>
-          <w:szCs w:val="24"/>
-          <w:lang w:eastAsia="de-DE"/>
-        </w:rPr>
-        <w:t>beim System registrieren</w:t>
+        <w:t>Professoren können Spiele anlegen</w:t>
+      </w:r>
+      <w:r>
+        <w:rPr>
+          <w:rFonts w:eastAsia="Times New Roman" w:cstheme="minorHAnsi"/>
+          <w:sz w:val="24"/>
+          <w:szCs w:val="24"/>
+          <w:lang w:eastAsia="de-DE"/>
+        </w:rPr>
+        <w:t xml:space="preserve"> </w:t>
       </w:r>
     </w:p>
     <w:p>
@@ -3726,8 +3786,7 @@
           <w:szCs w:val="24"/>
           <w:lang w:eastAsia="de-DE"/>
         </w:rPr>
-        <w:lastRenderedPageBreak/>
-        <w:t>Der Benutzer kann sich sowohl im System anmelden als auch abmelden</w:t>
+        <w:t>Professoren können die Fragen für ein Spiel erstellen, bearbeiten und löschen</w:t>
       </w:r>
     </w:p>
     <w:p>
@@ -3752,7 +3811,7 @@
           <w:szCs w:val="24"/>
           <w:lang w:eastAsia="de-DE"/>
         </w:rPr>
-        <w:t>Dem Nutzer ist es möglich seine persönlichen Daten jederzeit zu ändern und den Bedürfnissen anzupassen</w:t>
+        <w:t>Professoren können ein Spiel starten und anschließend können Studierende dem Spiel beitreten</w:t>
       </w:r>
     </w:p>
     <w:p>
@@ -3777,7 +3836,32 @@
           <w:szCs w:val="24"/>
           <w:lang w:eastAsia="de-DE"/>
         </w:rPr>
-        <w:t>Der Benutzer hat die Möglichkeit einen Fragekatalog anzulegen</w:t>
+        <w:t>Professoren können sich die Nutzer-Scores zu einzelnen Spielen anschauen</w:t>
+      </w:r>
+    </w:p>
+    <w:p>
+      <w:pPr>
+        <w:pStyle w:val="Listenabsatz"/>
+        <w:numPr>
+          <w:ilvl w:val="0"/>
+          <w:numId w:val="13"/>
+        </w:numPr>
+        <w:spacing w:before="100" w:beforeAutospacing="1" w:after="100" w:afterAutospacing="1" w:line="240" w:lineRule="auto"/>
+        <w:rPr>
+          <w:rFonts w:eastAsia="Times New Roman" w:cstheme="minorHAnsi"/>
+          <w:sz w:val="24"/>
+          <w:szCs w:val="24"/>
+          <w:lang w:eastAsia="de-DE"/>
+        </w:rPr>
+      </w:pPr>
+      <w:r>
+        <w:rPr>
+          <w:rFonts w:eastAsia="Times New Roman" w:cstheme="minorHAnsi"/>
+          <w:sz w:val="24"/>
+          <w:szCs w:val="24"/>
+          <w:lang w:eastAsia="de-DE"/>
+        </w:rPr>
+        <w:t>Studierende</w:t>
       </w:r>
     </w:p>
     <w:p>
@@ -3802,7 +3886,25 @@
           <w:szCs w:val="24"/>
           <w:lang w:eastAsia="de-DE"/>
         </w:rPr>
-        <w:t>Für einen Fragekatalog können beliebig viele Fragen erstellt werden</w:t>
+        <w:t>Der Benutzer hat die Möglichkeit Fragekatalog</w:t>
+      </w:r>
+      <w:r>
+        <w:rPr>
+          <w:rFonts w:eastAsia="Times New Roman" w:cstheme="minorHAnsi"/>
+          <w:sz w:val="24"/>
+          <w:szCs w:val="24"/>
+          <w:lang w:eastAsia="de-DE"/>
+        </w:rPr>
+        <w:t>e</w:t>
+      </w:r>
+      <w:r>
+        <w:rPr>
+          <w:rFonts w:eastAsia="Times New Roman" w:cstheme="minorHAnsi"/>
+          <w:sz w:val="24"/>
+          <w:szCs w:val="24"/>
+          <w:lang w:eastAsia="de-DE"/>
+        </w:rPr>
+        <w:t xml:space="preserve"> anzulegen</w:t>
       </w:r>
     </w:p>
     <w:p>
@@ -3827,7 +3929,7 @@
           <w:szCs w:val="24"/>
           <w:lang w:eastAsia="de-DE"/>
         </w:rPr>
-        <w:t>Beim Spielen erzielte Resultate können vom Spieler eingesehen werden</w:t>
+        <w:t>Für einen Fragekatalog können beliebig viele Fragen erstellt werden</w:t>
       </w:r>
     </w:p>
     <w:p>
@@ -3852,7 +3954,7 @@
           <w:szCs w:val="24"/>
           <w:lang w:eastAsia="de-DE"/>
         </w:rPr>
-        <w:t>Es kann eine Highscore aller Spieler eingesehen werden</w:t>
+        <w:t>Beim Spielen erzielte Resultate können vom Spieler eingesehen werden</w:t>
       </w:r>
     </w:p>
     <w:p>
@@ -3877,6 +3979,31 @@
           <w:szCs w:val="24"/>
           <w:lang w:eastAsia="de-DE"/>
         </w:rPr>
+        <w:t>Es kann eine Highscore aller Spieler eingesehen werden</w:t>
+      </w:r>
+    </w:p>
+    <w:p>
+      <w:pPr>
+        <w:pStyle w:val="Listenabsatz"/>
+        <w:numPr>
+          <w:ilvl w:val="1"/>
+          <w:numId w:val="13"/>
+        </w:numPr>
+        <w:spacing w:before="100" w:beforeAutospacing="1" w:after="100" w:afterAutospacing="1" w:line="240" w:lineRule="auto"/>
+        <w:rPr>
+          <w:rFonts w:eastAsia="Times New Roman" w:cstheme="minorHAnsi"/>
+          <w:sz w:val="24"/>
+          <w:szCs w:val="24"/>
+          <w:lang w:eastAsia="de-DE"/>
+        </w:rPr>
+      </w:pPr>
+      <w:r>
+        <w:rPr>
+          <w:rFonts w:eastAsia="Times New Roman" w:cstheme="minorHAnsi"/>
+          <w:sz w:val="24"/>
+          <w:szCs w:val="24"/>
+          <w:lang w:eastAsia="de-DE"/>
+        </w:rPr>
         <w:t xml:space="preserve">Der Benutzer hat </w:t>
       </w:r>
       <w:r>
@@ -4063,6 +4190,15 @@
         </w:rPr>
         <w:t>Jede Frage hat ein bestimmtes Zeitlimit</w:t>
       </w:r>
+      <w:r>
+        <w:rPr>
+          <w:rFonts w:eastAsia="Times New Roman" w:cstheme="minorHAnsi"/>
+          <w:sz w:val="24"/>
+          <w:szCs w:val="24"/>
+          <w:lang w:eastAsia="de-DE"/>
+        </w:rPr>
+        <w:t xml:space="preserve">, welches bei Erstellen der Frage gewählt werden kann. </w:t>
+      </w:r>
     </w:p>
     <w:p>
       <w:pPr>
@@ -4113,7 +4249,157 @@
           <w:szCs w:val="24"/>
           <w:lang w:eastAsia="de-DE"/>
         </w:rPr>
+        <w:t>App</w:t>
+      </w:r>
+    </w:p>
+    <w:p>
+      <w:pPr>
+        <w:pStyle w:val="Listenabsatz"/>
+        <w:numPr>
+          <w:ilvl w:val="1"/>
+          <w:numId w:val="14"/>
+        </w:numPr>
+        <w:spacing w:before="100" w:beforeAutospacing="1" w:after="100" w:afterAutospacing="1" w:line="240" w:lineRule="auto"/>
+        <w:rPr>
+          <w:rFonts w:eastAsia="Times New Roman" w:cstheme="minorHAnsi"/>
+          <w:sz w:val="24"/>
+          <w:szCs w:val="24"/>
+          <w:lang w:eastAsia="de-DE"/>
+        </w:rPr>
+      </w:pPr>
+      <w:r>
+        <w:rPr>
+          <w:rFonts w:eastAsia="Times New Roman" w:cstheme="minorHAnsi"/>
+          <w:sz w:val="24"/>
+          <w:szCs w:val="24"/>
+          <w:lang w:eastAsia="de-DE"/>
+        </w:rPr>
         <w:t>Das Spiel wird mit Hilfe eines Plugins für die mobilen Plattformen Android und iOS zur Verfügung gestellt.</w:t>
+      </w:r>
+    </w:p>
+    <w:p>
+      <w:pPr>
+        <w:pStyle w:val="Listenabsatz"/>
+        <w:numPr>
+          <w:ilvl w:val="0"/>
+          <w:numId w:val="14"/>
+        </w:numPr>
+        <w:spacing w:before="100" w:beforeAutospacing="1" w:after="100" w:afterAutospacing="1" w:line="240" w:lineRule="auto"/>
+        <w:rPr>
+          <w:rFonts w:eastAsia="Times New Roman" w:cstheme="minorHAnsi"/>
+          <w:sz w:val="24"/>
+          <w:szCs w:val="24"/>
+          <w:lang w:eastAsia="de-DE"/>
+        </w:rPr>
+      </w:pPr>
+      <w:r>
+        <w:rPr>
+          <w:rFonts w:eastAsia="Times New Roman" w:cstheme="minorHAnsi"/>
+          <w:sz w:val="24"/>
+          <w:szCs w:val="24"/>
+          <w:lang w:eastAsia="de-DE"/>
+        </w:rPr>
+        <w:t>Studierende</w:t>
+      </w:r>
+    </w:p>
+    <w:p>
+      <w:pPr>
+        <w:pStyle w:val="Listenabsatz"/>
+        <w:numPr>
+          <w:ilvl w:val="1"/>
+          <w:numId w:val="14"/>
+        </w:numPr>
+        <w:spacing w:before="100" w:beforeAutospacing="1" w:after="100" w:afterAutospacing="1" w:line="240" w:lineRule="auto"/>
+        <w:rPr>
+          <w:rFonts w:eastAsia="Times New Roman" w:cstheme="minorHAnsi"/>
+          <w:sz w:val="24"/>
+          <w:szCs w:val="24"/>
+          <w:lang w:eastAsia="de-DE"/>
+        </w:rPr>
+      </w:pPr>
+      <w:r>
+        <w:rPr>
+          <w:rFonts w:eastAsia="Times New Roman" w:cstheme="minorHAnsi"/>
+          <w:sz w:val="24"/>
+          <w:szCs w:val="24"/>
+          <w:lang w:eastAsia="de-DE"/>
+        </w:rPr>
+        <w:t>Studierende können Freundeslisten erstellen</w:t>
+      </w:r>
+    </w:p>
+    <w:p>
+      <w:pPr>
+        <w:pStyle w:val="Listenabsatz"/>
+        <w:numPr>
+          <w:ilvl w:val="1"/>
+          <w:numId w:val="14"/>
+        </w:numPr>
+        <w:spacing w:before="100" w:beforeAutospacing="1" w:after="100" w:afterAutospacing="1" w:line="240" w:lineRule="auto"/>
+        <w:rPr>
+          <w:rFonts w:eastAsia="Times New Roman" w:cstheme="minorHAnsi"/>
+          <w:sz w:val="24"/>
+          <w:szCs w:val="24"/>
+          <w:lang w:eastAsia="de-DE"/>
+        </w:rPr>
+      </w:pPr>
+      <w:r>
+        <w:rPr>
+          <w:rFonts w:eastAsia="Times New Roman" w:cstheme="minorHAnsi"/>
+          <w:sz w:val="24"/>
+          <w:szCs w:val="24"/>
+          <w:lang w:eastAsia="de-DE"/>
+        </w:rPr>
+        <w:t>Studierende können ihren Fragenkatalog anderen Nutzern freigeben und diesen dann gemeinsam bearbeiten oder für Quizrunden nutzen.</w:t>
+      </w:r>
+    </w:p>
+    <w:p>
+      <w:pPr>
+        <w:pStyle w:val="Listenabsatz"/>
+        <w:numPr>
+          <w:ilvl w:val="0"/>
+          <w:numId w:val="14"/>
+        </w:numPr>
+        <w:spacing w:before="100" w:beforeAutospacing="1" w:after="100" w:afterAutospacing="1" w:line="240" w:lineRule="auto"/>
+        <w:rPr>
+          <w:rFonts w:eastAsia="Times New Roman" w:cstheme="minorHAnsi"/>
+          <w:sz w:val="24"/>
+          <w:szCs w:val="24"/>
+          <w:lang w:eastAsia="de-DE"/>
+        </w:rPr>
+      </w:pPr>
+      <w:r>
+        <w:rPr>
+          <w:rFonts w:eastAsia="Times New Roman" w:cstheme="minorHAnsi"/>
+          <w:sz w:val="24"/>
+          <w:szCs w:val="24"/>
+          <w:lang w:eastAsia="de-DE"/>
+        </w:rPr>
+        <w:t>Professoren</w:t>
+      </w:r>
+    </w:p>
+    <w:p>
+      <w:pPr>
+        <w:pStyle w:val="Listenabsatz"/>
+        <w:numPr>
+          <w:ilvl w:val="1"/>
+          <w:numId w:val="14"/>
+        </w:numPr>
+        <w:spacing w:before="100" w:beforeAutospacing="1" w:after="100" w:afterAutospacing="1" w:line="240" w:lineRule="auto"/>
+        <w:rPr>
+          <w:rFonts w:eastAsia="Times New Roman" w:cstheme="minorHAnsi"/>
+          <w:sz w:val="24"/>
+          <w:szCs w:val="24"/>
+          <w:lang w:eastAsia="de-DE"/>
+        </w:rPr>
+      </w:pPr>
+      <w:r>
+        <w:rPr>
+          <w:rFonts w:eastAsia="Times New Roman" w:cstheme="minorHAnsi"/>
+          <w:sz w:val="24"/>
+          <w:szCs w:val="24"/>
+          <w:lang w:eastAsia="de-DE"/>
+        </w:rPr>
+        <w:t>Professoren können sich spielübergreifen die Scores der Studenten anschauen, für alle Spiele die sie selbst gestartet haben.</w:t>
       </w:r>
     </w:p>
     <w:p>
@@ -4306,6 +4592,7 @@
           <w:szCs w:val="24"/>
           <w:lang w:eastAsia="de-DE"/>
         </w:rPr>
+        <w:lastRenderedPageBreak/>
         <w:t>A</w:t>
       </w:r>
       <w:r>
@@ -4478,7 +4765,7 @@
           <w:szCs w:val="24"/>
           <w:lang w:eastAsia="de-DE"/>
         </w:rPr>
-        <w:t>Zielgruppe an,</w:t>
+        <w:t>Zielgruppe an</w:t>
       </w:r>
       <w:r>
         <w:rPr>
@@ -4489,7 +4776,62 @@
           <w:szCs w:val="24"/>
           <w:lang w:eastAsia="de-DE"/>
         </w:rPr>
-        <w:t xml:space="preserve"> die sich das Spiel in erster Linie dreht, sind die Studierenden, denn diese können ihr Wissen mit Hilfe dieses Quiz überprüfen oder verbessern, um sich auf eine Klausur vorzubereiten.</w:t>
+        <w:t xml:space="preserve"> </w:t>
+      </w:r>
+      <w:r>
+        <w:rPr>
+          <w:rFonts w:eastAsia="Times New Roman" w:cstheme="minorHAnsi"/>
+          <w:bCs/>
+          <w:kern w:val="36"/>
+          <w:sz w:val="24"/>
+          <w:szCs w:val="24"/>
+          <w:lang w:eastAsia="de-DE"/>
+        </w:rPr>
+        <w:t>welche</w:t>
+      </w:r>
+      <w:r>
+        <w:rPr>
+          <w:rFonts w:eastAsia="Times New Roman" w:cstheme="minorHAnsi"/>
+          <w:bCs/>
+          <w:kern w:val="36"/>
+          <w:sz w:val="24"/>
+          <w:szCs w:val="24"/>
+          <w:lang w:eastAsia="de-DE"/>
+        </w:rPr>
+        <w:t xml:space="preserve"> sich das Spiel in erster Linie </w:t>
+      </w:r>
+      <w:r>
+        <w:rPr>
+          <w:rFonts w:eastAsia="Times New Roman" w:cstheme="minorHAnsi"/>
+          <w:bCs/>
+          <w:kern w:val="36"/>
+          <w:sz w:val="24"/>
+          <w:szCs w:val="24"/>
+          <w:lang w:eastAsia="de-DE"/>
+        </w:rPr>
+        <w:t>wendet</w:t>
+      </w:r>
+      <w:r>
+        <w:rPr>
+          <w:rFonts w:eastAsia="Times New Roman" w:cstheme="minorHAnsi"/>
+          <w:bCs/>
+          <w:kern w:val="36"/>
+          <w:sz w:val="24"/>
+          <w:szCs w:val="24"/>
+          <w:lang w:eastAsia="de-DE"/>
+        </w:rPr>
+        <w:t xml:space="preserve"> sind die Studierenden, denn diese können ihr Wissen mit Hilfe dieses Quiz überprüfen oder verbessern, um sich auf eine Klausur vorzubereiten.</w:t>
+      </w:r>
+      <w:r>
+        <w:rPr>
+          <w:rFonts w:eastAsia="Times New Roman" w:cstheme="minorHAnsi"/>
+          <w:bCs/>
+          <w:kern w:val="36"/>
+          <w:sz w:val="24"/>
+          <w:szCs w:val="24"/>
+          <w:lang w:eastAsia="de-DE"/>
+        </w:rPr>
+        <w:t xml:space="preserve"> Des Weiteren gehören auch die Professoren der HTW der Zielgruppe an. Diese können sich mit der App einen Überblick über den aktuellen Kenntnisstand der Studenten verschaffen.</w:t>
       </w:r>
     </w:p>
     <w:p>
@@ -4645,7 +4987,6 @@
           <w:szCs w:val="48"/>
           <w:lang w:eastAsia="de-DE"/>
         </w:rPr>
-        <w:lastRenderedPageBreak/>
         <w:t>Produktübersicht</w:t>
       </w:r>
       <w:bookmarkEnd w:id="5"/>
@@ -5149,6 +5490,7 @@
           <w:szCs w:val="24"/>
           <w:lang w:eastAsia="de-DE"/>
         </w:rPr>
+        <w:lastRenderedPageBreak/>
         <w:t>Benutzerfunktionen</w:t>
       </w:r>
     </w:p>
@@ -5425,7 +5767,6 @@
           <w:szCs w:val="24"/>
           <w:lang w:eastAsia="de-DE"/>
         </w:rPr>
-        <w:lastRenderedPageBreak/>
         <w:t>/F030/ Abmelden: Der Nutzer kann sich wieder vom System abmelden</w:t>
       </w:r>
     </w:p>
@@ -5528,35 +5869,247 @@
           <w:szCs w:val="24"/>
           <w:lang w:eastAsia="de-DE"/>
         </w:rPr>
-        <w:t xml:space="preserve">// </w:t>
-      </w:r>
-      <w:r>
-        <w:rPr>
-          <w:rFonts w:eastAsia="Times New Roman" w:cstheme="minorHAnsi"/>
-          <w:sz w:val="24"/>
-          <w:szCs w:val="24"/>
-          <w:lang w:eastAsia="de-DE"/>
-        </w:rPr>
-        <w:sym w:font="Wingdings" w:char="F0E0"/>
-      </w:r>
-      <w:r>
-        <w:rPr>
-          <w:rFonts w:eastAsia="Times New Roman" w:cstheme="minorHAnsi"/>
-          <w:sz w:val="24"/>
-          <w:szCs w:val="24"/>
-          <w:lang w:eastAsia="de-DE"/>
-        </w:rPr>
-        <w:t xml:space="preserve"> TODO</w:t>
-      </w:r>
-      <w:r>
-        <w:rPr>
-          <w:rFonts w:eastAsia="Times New Roman" w:cstheme="minorHAnsi"/>
-          <w:sz w:val="24"/>
-          <w:szCs w:val="24"/>
-          <w:lang w:eastAsia="de-DE"/>
-        </w:rPr>
-        <w:t xml:space="preserve"> </w:t>
-      </w:r>
+        <w:t>/F110/ Fragenkatalog anlegen: Nutzer können sich eigene Fragenkataloge anlegen</w:t>
+      </w:r>
+      <w:r>
+        <w:rPr>
+          <w:rFonts w:eastAsia="Times New Roman" w:cstheme="minorHAnsi"/>
+          <w:sz w:val="24"/>
+          <w:szCs w:val="24"/>
+          <w:lang w:eastAsia="de-DE"/>
+        </w:rPr>
+        <w:t>. Dazu wird ein Name für den Katalog gewählt, beispielsweise „Rechnerarchitektur“</w:t>
+      </w:r>
+    </w:p>
+    <w:p>
+      <w:pPr>
+        <w:spacing w:before="100" w:beforeAutospacing="1" w:after="100" w:afterAutospacing="1" w:line="240" w:lineRule="auto"/>
+        <w:rPr>
+          <w:rFonts w:eastAsia="Times New Roman" w:cstheme="minorHAnsi"/>
+          <w:sz w:val="24"/>
+          <w:szCs w:val="24"/>
+          <w:lang w:eastAsia="de-DE"/>
+        </w:rPr>
+      </w:pPr>
+      <w:r>
+        <w:rPr>
+          <w:rFonts w:eastAsia="Times New Roman" w:cstheme="minorHAnsi"/>
+          <w:sz w:val="24"/>
+          <w:szCs w:val="24"/>
+          <w:lang w:eastAsia="de-DE"/>
+        </w:rPr>
+        <w:t xml:space="preserve">/F120/ Fragenkatalog bearbeiten: </w:t>
+      </w:r>
+      <w:r>
+        <w:rPr>
+          <w:rFonts w:eastAsia="Times New Roman" w:cstheme="minorHAnsi"/>
+          <w:sz w:val="24"/>
+          <w:szCs w:val="24"/>
+          <w:lang w:eastAsia="de-DE"/>
+        </w:rPr>
+        <w:t>Nutze</w:t>
+      </w:r>
+      <w:r>
+        <w:rPr>
+          <w:rFonts w:eastAsia="Times New Roman" w:cstheme="minorHAnsi"/>
+          <w:sz w:val="24"/>
+          <w:szCs w:val="24"/>
+          <w:lang w:eastAsia="de-DE"/>
+        </w:rPr>
+        <w:t>r können den Katalog bearbeiten.</w:t>
+      </w:r>
+      <w:r>
+        <w:rPr>
+          <w:rFonts w:eastAsia="Times New Roman" w:cstheme="minorHAnsi"/>
+          <w:sz w:val="24"/>
+          <w:szCs w:val="24"/>
+          <w:lang w:eastAsia="de-DE"/>
+        </w:rPr>
+        <w:t xml:space="preserve"> (</w:t>
+      </w:r>
+      <w:r>
+        <w:rPr>
+          <w:rFonts w:eastAsia="Times New Roman" w:cstheme="minorHAnsi"/>
+          <w:sz w:val="24"/>
+          <w:szCs w:val="24"/>
+          <w:lang w:eastAsia="de-DE"/>
+        </w:rPr>
+        <w:t>Nutzer können neue Fragen hinzufügen, vorhandene bearbeiten und löschen</w:t>
+      </w:r>
+      <w:r>
+        <w:rPr>
+          <w:rFonts w:eastAsia="Times New Roman" w:cstheme="minorHAnsi"/>
+          <w:sz w:val="24"/>
+          <w:szCs w:val="24"/>
+          <w:lang w:eastAsia="de-DE"/>
+        </w:rPr>
+        <w:t>.</w:t>
+      </w:r>
+      <w:r>
+        <w:rPr>
+          <w:rFonts w:eastAsia="Times New Roman" w:cstheme="minorHAnsi"/>
+          <w:sz w:val="24"/>
+          <w:szCs w:val="24"/>
+          <w:lang w:eastAsia="de-DE"/>
+        </w:rPr>
+        <w:t>)</w:t>
+      </w:r>
+    </w:p>
+    <w:p>
+      <w:pPr>
+        <w:spacing w:before="100" w:beforeAutospacing="1" w:after="100" w:afterAutospacing="1" w:line="240" w:lineRule="auto"/>
+        <w:rPr>
+          <w:rFonts w:eastAsia="Times New Roman" w:cstheme="minorHAnsi"/>
+          <w:sz w:val="24"/>
+          <w:szCs w:val="24"/>
+          <w:lang w:eastAsia="de-DE"/>
+        </w:rPr>
+      </w:pPr>
+      <w:r>
+        <w:rPr>
+          <w:rFonts w:eastAsia="Times New Roman" w:cstheme="minorHAnsi"/>
+          <w:sz w:val="24"/>
+          <w:szCs w:val="24"/>
+          <w:lang w:eastAsia="de-DE"/>
+        </w:rPr>
+        <w:t>/F13</w:t>
+      </w:r>
+      <w:r>
+        <w:rPr>
+          <w:rFonts w:eastAsia="Times New Roman" w:cstheme="minorHAnsi"/>
+          <w:sz w:val="24"/>
+          <w:szCs w:val="24"/>
+          <w:lang w:eastAsia="de-DE"/>
+        </w:rPr>
+        <w:t>0/ Fragenkatalog löschen: Nutzer können ihren Katalog löschen</w:t>
+      </w:r>
+      <w:r>
+        <w:rPr>
+          <w:rFonts w:eastAsia="Times New Roman" w:cstheme="minorHAnsi"/>
+          <w:sz w:val="24"/>
+          <w:szCs w:val="24"/>
+          <w:lang w:eastAsia="de-DE"/>
+        </w:rPr>
+        <w:t>.</w:t>
+      </w:r>
+    </w:p>
+    <w:p>
+      <w:pPr>
+        <w:spacing w:before="100" w:beforeAutospacing="1" w:after="100" w:afterAutospacing="1" w:line="240" w:lineRule="auto"/>
+        <w:rPr>
+          <w:rFonts w:eastAsia="Times New Roman" w:cstheme="minorHAnsi"/>
+          <w:sz w:val="24"/>
+          <w:szCs w:val="24"/>
+          <w:lang w:eastAsia="de-DE"/>
+        </w:rPr>
+      </w:pPr>
+      <w:r>
+        <w:rPr>
+          <w:rFonts w:eastAsia="Times New Roman" w:cstheme="minorHAnsi"/>
+          <w:sz w:val="24"/>
+          <w:szCs w:val="24"/>
+          <w:lang w:eastAsia="de-DE"/>
+        </w:rPr>
+        <w:t xml:space="preserve">/F140/ </w:t>
+      </w:r>
+      <w:r>
+        <w:rPr>
+          <w:rFonts w:eastAsia="Times New Roman" w:cstheme="minorHAnsi"/>
+          <w:sz w:val="24"/>
+          <w:szCs w:val="24"/>
+          <w:lang w:eastAsia="de-DE"/>
+        </w:rPr>
+        <w:t>Quiz starten: Nutzer können einen Fragenkatalog spielen und Professoren können Spiele starten</w:t>
+      </w:r>
+      <w:r>
+        <w:rPr>
+          <w:rFonts w:eastAsia="Times New Roman" w:cstheme="minorHAnsi"/>
+          <w:sz w:val="24"/>
+          <w:szCs w:val="24"/>
+          <w:lang w:eastAsia="de-DE"/>
+        </w:rPr>
+        <w:t>.</w:t>
+      </w:r>
+    </w:p>
+    <w:p>
+      <w:pPr>
+        <w:spacing w:before="100" w:beforeAutospacing="1" w:after="100" w:afterAutospacing="1" w:line="240" w:lineRule="auto"/>
+        <w:rPr>
+          <w:rFonts w:eastAsia="Times New Roman" w:cstheme="minorHAnsi"/>
+          <w:sz w:val="24"/>
+          <w:szCs w:val="24"/>
+          <w:lang w:eastAsia="de-DE"/>
+        </w:rPr>
+      </w:pPr>
+      <w:r>
+        <w:rPr>
+          <w:rFonts w:eastAsia="Times New Roman" w:cstheme="minorHAnsi"/>
+          <w:sz w:val="24"/>
+          <w:szCs w:val="24"/>
+          <w:lang w:eastAsia="de-DE"/>
+        </w:rPr>
+        <w:t xml:space="preserve">/F150/ An Spiel teilnehmen: Studenten können </w:t>
+      </w:r>
+      <w:r>
+        <w:rPr>
+          <w:rFonts w:eastAsia="Times New Roman" w:cstheme="minorHAnsi"/>
+          <w:sz w:val="24"/>
+          <w:szCs w:val="24"/>
+          <w:lang w:eastAsia="de-DE"/>
+        </w:rPr>
+        <w:t>an Spielen teilnehmen</w:t>
+      </w:r>
+      <w:r>
+        <w:rPr>
+          <w:rFonts w:eastAsia="Times New Roman" w:cstheme="minorHAnsi"/>
+          <w:sz w:val="24"/>
+          <w:szCs w:val="24"/>
+          <w:lang w:eastAsia="de-DE"/>
+        </w:rPr>
+        <w:t>.</w:t>
+      </w:r>
+    </w:p>
+    <w:p>
+      <w:pPr>
+        <w:spacing w:before="100" w:beforeAutospacing="1" w:after="100" w:afterAutospacing="1" w:line="240" w:lineRule="auto"/>
+        <w:rPr>
+          <w:rFonts w:eastAsia="Times New Roman" w:cstheme="minorHAnsi"/>
+          <w:sz w:val="24"/>
+          <w:szCs w:val="24"/>
+          <w:lang w:eastAsia="de-DE"/>
+        </w:rPr>
+      </w:pPr>
+      <w:r>
+        <w:rPr>
+          <w:rFonts w:eastAsia="Times New Roman" w:cstheme="minorHAnsi"/>
+          <w:sz w:val="24"/>
+          <w:szCs w:val="24"/>
+          <w:lang w:eastAsia="de-DE"/>
+        </w:rPr>
+        <w:t>/F160/ Ergebnisse ansehen: Alle am Spiel Beteiligten können sich die Endergebnisse ansehen</w:t>
+      </w:r>
+      <w:r>
+        <w:rPr>
+          <w:rFonts w:eastAsia="Times New Roman" w:cstheme="minorHAnsi"/>
+          <w:sz w:val="24"/>
+          <w:szCs w:val="24"/>
+          <w:lang w:eastAsia="de-DE"/>
+        </w:rPr>
+        <w:t>.</w:t>
+      </w:r>
+      <w:bookmarkStart w:id="7" w:name="_GoBack"/>
+      <w:bookmarkEnd w:id="7"/>
+    </w:p>
+    <w:p>
+      <w:pPr>
+        <w:spacing w:before="100" w:beforeAutospacing="1" w:after="100" w:afterAutospacing="1" w:line="240" w:lineRule="auto"/>
+        <w:rPr>
+          <w:rFonts w:eastAsia="Times New Roman" w:cstheme="minorHAnsi"/>
+          <w:sz w:val="24"/>
+          <w:szCs w:val="24"/>
+          <w:lang w:eastAsia="de-DE"/>
+        </w:rPr>
+      </w:pPr>
     </w:p>
     <w:p>
       <w:pPr>
@@ -5577,7 +6130,7 @@
           <w:lang w:eastAsia="de-DE"/>
         </w:rPr>
       </w:pPr>
-      <w:bookmarkStart w:id="7" w:name="_Toc513653208"/>
+      <w:bookmarkStart w:id="8" w:name="_Toc513653208"/>
       <w:r>
         <w:rPr>
           <w:rFonts w:eastAsia="Times New Roman" w:cstheme="minorHAnsi"/>
@@ -5590,7 +6143,7 @@
         </w:rPr>
         <w:t>Produktdaten</w:t>
       </w:r>
-      <w:bookmarkEnd w:id="7"/>
+      <w:bookmarkEnd w:id="8"/>
     </w:p>
     <w:p>
       <w:pPr>
@@ -5635,6 +6188,7 @@
           <w:szCs w:val="24"/>
           <w:lang w:eastAsia="de-DE"/>
         </w:rPr>
+        <w:lastRenderedPageBreak/>
         <w:t>BenutzerID</w:t>
       </w:r>
       <w:proofErr w:type="spellEnd"/>
@@ -5965,7 +6519,152 @@
           <w:szCs w:val="24"/>
           <w:lang w:eastAsia="de-DE"/>
         </w:rPr>
-        <w:t xml:space="preserve">/D020/ Fragedaten: Alle Informationen zu einer Frage sind hier enthalten, dabei </w:t>
+        <w:t>/D020/ Fragedaten: Alle Informationen zu e</w:t>
+      </w:r>
+      <w:r>
+        <w:rPr>
+          <w:rFonts w:eastAsia="Times New Roman" w:cstheme="minorHAnsi"/>
+          <w:sz w:val="24"/>
+          <w:szCs w:val="24"/>
+          <w:lang w:eastAsia="de-DE"/>
+        </w:rPr>
+        <w:t>iner Frage sind hier enthalten.</w:t>
+      </w:r>
+    </w:p>
+    <w:p>
+      <w:pPr>
+        <w:pStyle w:val="Listenabsatz"/>
+        <w:numPr>
+          <w:ilvl w:val="0"/>
+          <w:numId w:val="19"/>
+        </w:numPr>
+        <w:spacing w:before="100" w:beforeAutospacing="1" w:after="100" w:afterAutospacing="1" w:line="240" w:lineRule="auto"/>
+        <w:rPr>
+          <w:rFonts w:eastAsia="Times New Roman" w:cstheme="minorHAnsi"/>
+          <w:sz w:val="24"/>
+          <w:szCs w:val="24"/>
+          <w:lang w:eastAsia="de-DE"/>
+        </w:rPr>
+      </w:pPr>
+      <w:proofErr w:type="spellStart"/>
+      <w:r>
+        <w:rPr>
+          <w:rFonts w:eastAsia="Times New Roman" w:cstheme="minorHAnsi"/>
+          <w:sz w:val="24"/>
+          <w:szCs w:val="24"/>
+          <w:lang w:eastAsia="de-DE"/>
+        </w:rPr>
+        <w:t>FrageID</w:t>
+      </w:r>
+      <w:proofErr w:type="spellEnd"/>
+      <w:r>
+        <w:rPr>
+          <w:rFonts w:eastAsia="Times New Roman" w:cstheme="minorHAnsi"/>
+          <w:sz w:val="24"/>
+          <w:szCs w:val="24"/>
+          <w:lang w:eastAsia="de-DE"/>
+        </w:rPr>
+        <w:t xml:space="preserve"> (eindeutig)</w:t>
+      </w:r>
+    </w:p>
+    <w:p>
+      <w:pPr>
+        <w:pStyle w:val="Listenabsatz"/>
+        <w:numPr>
+          <w:ilvl w:val="0"/>
+          <w:numId w:val="19"/>
+        </w:numPr>
+        <w:spacing w:before="100" w:beforeAutospacing="1" w:after="100" w:afterAutospacing="1" w:line="240" w:lineRule="auto"/>
+        <w:rPr>
+          <w:rFonts w:eastAsia="Times New Roman" w:cstheme="minorHAnsi"/>
+          <w:sz w:val="24"/>
+          <w:szCs w:val="24"/>
+          <w:lang w:eastAsia="de-DE"/>
+        </w:rPr>
+      </w:pPr>
+      <w:r>
+        <w:rPr>
+          <w:rFonts w:eastAsia="Times New Roman" w:cstheme="minorHAnsi"/>
+          <w:sz w:val="24"/>
+          <w:szCs w:val="24"/>
+          <w:lang w:eastAsia="de-DE"/>
+        </w:rPr>
+        <w:t>Fragetext</w:t>
+      </w:r>
+    </w:p>
+    <w:p>
+      <w:pPr>
+        <w:pStyle w:val="Listenabsatz"/>
+        <w:numPr>
+          <w:ilvl w:val="0"/>
+          <w:numId w:val="19"/>
+        </w:numPr>
+        <w:spacing w:before="100" w:beforeAutospacing="1" w:after="100" w:afterAutospacing="1" w:line="240" w:lineRule="auto"/>
+        <w:rPr>
+          <w:rFonts w:eastAsia="Times New Roman" w:cstheme="minorHAnsi"/>
+          <w:sz w:val="24"/>
+          <w:szCs w:val="24"/>
+          <w:lang w:eastAsia="de-DE"/>
+        </w:rPr>
+      </w:pPr>
+      <w:r>
+        <w:rPr>
+          <w:rFonts w:eastAsia="Times New Roman" w:cstheme="minorHAnsi"/>
+          <w:sz w:val="24"/>
+          <w:szCs w:val="24"/>
+          <w:lang w:eastAsia="de-DE"/>
+        </w:rPr>
+        <w:t>Art der Frage</w:t>
+      </w:r>
+    </w:p>
+    <w:p>
+      <w:pPr>
+        <w:pStyle w:val="Listenabsatz"/>
+        <w:numPr>
+          <w:ilvl w:val="0"/>
+          <w:numId w:val="19"/>
+        </w:numPr>
+        <w:spacing w:before="100" w:beforeAutospacing="1" w:after="100" w:afterAutospacing="1" w:line="240" w:lineRule="auto"/>
+        <w:rPr>
+          <w:rFonts w:eastAsia="Times New Roman" w:cstheme="minorHAnsi"/>
+          <w:sz w:val="24"/>
+          <w:szCs w:val="24"/>
+          <w:lang w:eastAsia="de-DE"/>
+        </w:rPr>
+      </w:pPr>
+      <w:r>
+        <w:rPr>
+          <w:rFonts w:eastAsia="Times New Roman" w:cstheme="minorHAnsi"/>
+          <w:sz w:val="24"/>
+          <w:szCs w:val="24"/>
+          <w:lang w:eastAsia="de-DE"/>
+        </w:rPr>
+        <w:t>Antwortmöglichkeiten (optional, nur bei Multiple Choice Fragen benötigt)</w:t>
+      </w:r>
+    </w:p>
+    <w:p>
+      <w:pPr>
+        <w:pStyle w:val="Listenabsatz"/>
+        <w:numPr>
+          <w:ilvl w:val="0"/>
+          <w:numId w:val="19"/>
+        </w:numPr>
+        <w:spacing w:before="100" w:beforeAutospacing="1" w:after="100" w:afterAutospacing="1" w:line="240" w:lineRule="auto"/>
+        <w:rPr>
+          <w:rFonts w:eastAsia="Times New Roman" w:cstheme="minorHAnsi"/>
+          <w:sz w:val="24"/>
+          <w:szCs w:val="24"/>
+          <w:lang w:eastAsia="de-DE"/>
+        </w:rPr>
+      </w:pPr>
+      <w:r>
+        <w:rPr>
+          <w:rFonts w:eastAsia="Times New Roman" w:cstheme="minorHAnsi"/>
+          <w:sz w:val="24"/>
+          <w:szCs w:val="24"/>
+          <w:lang w:eastAsia="de-DE"/>
+        </w:rPr>
+        <w:t>Korrekte Antwort/en</w:t>
       </w:r>
     </w:p>
     <w:p>
@@ -5990,6 +6689,166 @@
     </w:p>
     <w:p>
       <w:pPr>
+        <w:pStyle w:val="Listenabsatz"/>
+        <w:numPr>
+          <w:ilvl w:val="0"/>
+          <w:numId w:val="21"/>
+        </w:numPr>
+        <w:spacing w:before="100" w:beforeAutospacing="1" w:after="100" w:afterAutospacing="1" w:line="240" w:lineRule="auto"/>
+        <w:rPr>
+          <w:rFonts w:eastAsia="Times New Roman" w:cstheme="minorHAnsi"/>
+          <w:sz w:val="24"/>
+          <w:szCs w:val="24"/>
+          <w:lang w:eastAsia="de-DE"/>
+        </w:rPr>
+      </w:pPr>
+      <w:proofErr w:type="spellStart"/>
+      <w:r>
+        <w:rPr>
+          <w:rFonts w:eastAsia="Times New Roman" w:cstheme="minorHAnsi"/>
+          <w:sz w:val="24"/>
+          <w:szCs w:val="24"/>
+          <w:lang w:eastAsia="de-DE"/>
+        </w:rPr>
+        <w:t>FragenkatalogsID</w:t>
+      </w:r>
+      <w:proofErr w:type="spellEnd"/>
+      <w:r>
+        <w:rPr>
+          <w:rFonts w:eastAsia="Times New Roman" w:cstheme="minorHAnsi"/>
+          <w:sz w:val="24"/>
+          <w:szCs w:val="24"/>
+          <w:lang w:eastAsia="de-DE"/>
+        </w:rPr>
+        <w:t xml:space="preserve"> oder </w:t>
+      </w:r>
+      <w:proofErr w:type="spellStart"/>
+      <w:r>
+        <w:rPr>
+          <w:rFonts w:eastAsia="Times New Roman" w:cstheme="minorHAnsi"/>
+          <w:sz w:val="24"/>
+          <w:szCs w:val="24"/>
+          <w:lang w:eastAsia="de-DE"/>
+        </w:rPr>
+        <w:t>SpielID</w:t>
+      </w:r>
+      <w:proofErr w:type="spellEnd"/>
+      <w:r>
+        <w:rPr>
+          <w:rFonts w:eastAsia="Times New Roman" w:cstheme="minorHAnsi"/>
+          <w:sz w:val="24"/>
+          <w:szCs w:val="24"/>
+          <w:lang w:eastAsia="de-DE"/>
+        </w:rPr>
+        <w:t xml:space="preserve"> (eindeutig)</w:t>
+      </w:r>
+    </w:p>
+    <w:p>
+      <w:pPr>
+        <w:pStyle w:val="Listenabsatz"/>
+        <w:numPr>
+          <w:ilvl w:val="0"/>
+          <w:numId w:val="21"/>
+        </w:numPr>
+        <w:spacing w:before="100" w:beforeAutospacing="1" w:after="100" w:afterAutospacing="1" w:line="240" w:lineRule="auto"/>
+        <w:rPr>
+          <w:rFonts w:eastAsia="Times New Roman" w:cstheme="minorHAnsi"/>
+          <w:sz w:val="24"/>
+          <w:szCs w:val="24"/>
+          <w:lang w:eastAsia="de-DE"/>
+        </w:rPr>
+      </w:pPr>
+      <w:r>
+        <w:rPr>
+          <w:rFonts w:eastAsia="Times New Roman" w:cstheme="minorHAnsi"/>
+          <w:sz w:val="24"/>
+          <w:szCs w:val="24"/>
+          <w:lang w:eastAsia="de-DE"/>
+        </w:rPr>
+        <w:t>Katalogs- bzw. Spielbeschreibung (z.B. Programmierung 1 / Metasprachen Test 2)</w:t>
+      </w:r>
+    </w:p>
+    <w:p>
+      <w:pPr>
+        <w:pStyle w:val="Listenabsatz"/>
+        <w:numPr>
+          <w:ilvl w:val="0"/>
+          <w:numId w:val="21"/>
+        </w:numPr>
+        <w:spacing w:before="100" w:beforeAutospacing="1" w:after="100" w:afterAutospacing="1" w:line="240" w:lineRule="auto"/>
+        <w:rPr>
+          <w:rFonts w:eastAsia="Times New Roman" w:cstheme="minorHAnsi"/>
+          <w:sz w:val="24"/>
+          <w:szCs w:val="24"/>
+          <w:lang w:eastAsia="de-DE"/>
+        </w:rPr>
+      </w:pPr>
+      <w:proofErr w:type="spellStart"/>
+      <w:r>
+        <w:rPr>
+          <w:rFonts w:eastAsia="Times New Roman" w:cstheme="minorHAnsi"/>
+          <w:sz w:val="24"/>
+          <w:szCs w:val="24"/>
+          <w:lang w:eastAsia="de-DE"/>
+        </w:rPr>
+        <w:t>FragenIDs</w:t>
+      </w:r>
+      <w:proofErr w:type="spellEnd"/>
+    </w:p>
+    <w:p>
+      <w:pPr>
+        <w:pStyle w:val="Listenabsatz"/>
+        <w:numPr>
+          <w:ilvl w:val="0"/>
+          <w:numId w:val="21"/>
+        </w:numPr>
+        <w:spacing w:before="100" w:beforeAutospacing="1" w:after="100" w:afterAutospacing="1" w:line="240" w:lineRule="auto"/>
+        <w:rPr>
+          <w:rFonts w:eastAsia="Times New Roman" w:cstheme="minorHAnsi"/>
+          <w:sz w:val="24"/>
+          <w:szCs w:val="24"/>
+          <w:lang w:eastAsia="de-DE"/>
+        </w:rPr>
+      </w:pPr>
+      <w:proofErr w:type="spellStart"/>
+      <w:r>
+        <w:rPr>
+          <w:rFonts w:eastAsia="Times New Roman" w:cstheme="minorHAnsi"/>
+          <w:sz w:val="24"/>
+          <w:szCs w:val="24"/>
+          <w:lang w:eastAsia="de-DE"/>
+        </w:rPr>
+        <w:t>BenutzerID</w:t>
+      </w:r>
+      <w:proofErr w:type="spellEnd"/>
+    </w:p>
+    <w:p>
+      <w:pPr>
+        <w:pStyle w:val="Listenabsatz"/>
+        <w:numPr>
+          <w:ilvl w:val="0"/>
+          <w:numId w:val="21"/>
+        </w:numPr>
+        <w:spacing w:before="100" w:beforeAutospacing="1" w:after="100" w:afterAutospacing="1" w:line="240" w:lineRule="auto"/>
+        <w:rPr>
+          <w:rFonts w:eastAsia="Times New Roman" w:cstheme="minorHAnsi"/>
+          <w:sz w:val="24"/>
+          <w:szCs w:val="24"/>
+          <w:lang w:eastAsia="de-DE"/>
+        </w:rPr>
+      </w:pPr>
+      <w:r>
+        <w:rPr>
+          <w:rFonts w:eastAsia="Times New Roman" w:cstheme="minorHAnsi"/>
+          <w:sz w:val="24"/>
+          <w:szCs w:val="24"/>
+          <w:lang w:eastAsia="de-DE"/>
+        </w:rPr>
+        <w:t>Erreichte Punkte</w:t>
+      </w:r>
+    </w:p>
+    <w:p>
+      <w:pPr>
         <w:spacing w:before="100" w:beforeAutospacing="1" w:after="100" w:afterAutospacing="1" w:line="240" w:lineRule="auto"/>
         <w:rPr>
           <w:rFonts w:eastAsia="Times New Roman" w:cstheme="minorHAnsi"/>
@@ -6024,6 +6883,92 @@
           <w:lang w:eastAsia="de-DE"/>
         </w:rPr>
         <w:t>0/ Highscore Daten: Alle Daten, die in der Highscore Liste zusammengeführt werden</w:t>
+      </w:r>
+    </w:p>
+    <w:p>
+      <w:pPr>
+        <w:pStyle w:val="Listenabsatz"/>
+        <w:numPr>
+          <w:ilvl w:val="0"/>
+          <w:numId w:val="20"/>
+        </w:numPr>
+        <w:spacing w:before="100" w:beforeAutospacing="1" w:after="100" w:afterAutospacing="1" w:line="240" w:lineRule="auto"/>
+        <w:rPr>
+          <w:rFonts w:eastAsia="Times New Roman" w:cstheme="minorHAnsi"/>
+          <w:sz w:val="24"/>
+          <w:szCs w:val="24"/>
+          <w:lang w:eastAsia="de-DE"/>
+        </w:rPr>
+      </w:pPr>
+      <w:proofErr w:type="spellStart"/>
+      <w:r>
+        <w:rPr>
+          <w:rFonts w:eastAsia="Times New Roman" w:cstheme="minorHAnsi"/>
+          <w:sz w:val="24"/>
+          <w:szCs w:val="24"/>
+          <w:lang w:eastAsia="de-DE"/>
+        </w:rPr>
+        <w:t>SpielID</w:t>
+      </w:r>
+      <w:proofErr w:type="spellEnd"/>
+      <w:r>
+        <w:rPr>
+          <w:rFonts w:eastAsia="Times New Roman" w:cstheme="minorHAnsi"/>
+          <w:sz w:val="24"/>
+          <w:szCs w:val="24"/>
+          <w:lang w:eastAsia="de-DE"/>
+        </w:rPr>
+        <w:t xml:space="preserve"> (eindeutig)</w:t>
+      </w:r>
+    </w:p>
+    <w:p>
+      <w:pPr>
+        <w:pStyle w:val="Listenabsatz"/>
+        <w:numPr>
+          <w:ilvl w:val="0"/>
+          <w:numId w:val="20"/>
+        </w:numPr>
+        <w:spacing w:before="100" w:beforeAutospacing="1" w:after="100" w:afterAutospacing="1" w:line="240" w:lineRule="auto"/>
+        <w:rPr>
+          <w:rFonts w:eastAsia="Times New Roman" w:cstheme="minorHAnsi"/>
+          <w:sz w:val="24"/>
+          <w:szCs w:val="24"/>
+          <w:lang w:eastAsia="de-DE"/>
+        </w:rPr>
+      </w:pPr>
+      <w:r>
+        <w:rPr>
+          <w:rFonts w:eastAsia="Times New Roman" w:cstheme="minorHAnsi"/>
+          <w:sz w:val="24"/>
+          <w:szCs w:val="24"/>
+          <w:lang w:eastAsia="de-DE"/>
+        </w:rPr>
+        <w:t xml:space="preserve">Benutzernamen der Spieler </w:t>
+      </w:r>
+    </w:p>
+    <w:p>
+      <w:pPr>
+        <w:pStyle w:val="Listenabsatz"/>
+        <w:numPr>
+          <w:ilvl w:val="0"/>
+          <w:numId w:val="20"/>
+        </w:numPr>
+        <w:spacing w:before="100" w:beforeAutospacing="1" w:after="100" w:afterAutospacing="1" w:line="240" w:lineRule="auto"/>
+        <w:rPr>
+          <w:rFonts w:eastAsia="Times New Roman" w:cstheme="minorHAnsi"/>
+          <w:sz w:val="24"/>
+          <w:szCs w:val="24"/>
+          <w:lang w:eastAsia="de-DE"/>
+        </w:rPr>
+      </w:pPr>
+      <w:r>
+        <w:rPr>
+          <w:rFonts w:eastAsia="Times New Roman" w:cstheme="minorHAnsi"/>
+          <w:sz w:val="24"/>
+          <w:szCs w:val="24"/>
+          <w:lang w:eastAsia="de-DE"/>
+        </w:rPr>
+        <w:t>Punkte der Spieler</w:t>
       </w:r>
     </w:p>
     <w:p>
@@ -6045,7 +6990,7 @@
           <w:lang w:eastAsia="de-DE"/>
         </w:rPr>
       </w:pPr>
-      <w:bookmarkStart w:id="8" w:name="_Toc513653209"/>
+      <w:bookmarkStart w:id="9" w:name="_Toc513653209"/>
       <w:r>
         <w:rPr>
           <w:rFonts w:eastAsia="Times New Roman" w:cstheme="minorHAnsi"/>
@@ -6070,8 +7015,6 @@
         </w:rPr>
         <w:softHyphen/>
       </w:r>
-      <w:bookmarkStart w:id="9" w:name="_GoBack"/>
-      <w:bookmarkEnd w:id="9"/>
       <w:r>
         <w:rPr>
           <w:rFonts w:eastAsia="Times New Roman" w:cstheme="minorHAnsi"/>
@@ -6084,7 +7027,7 @@
         </w:rPr>
         <w:t>Produktleistungen</w:t>
       </w:r>
-      <w:bookmarkEnd w:id="8"/>
+      <w:bookmarkEnd w:id="9"/>
     </w:p>
     <w:p>
       <w:pPr>
@@ -8966,6 +9909,119 @@
     </w:lvl>
   </w:abstractNum>
   <w:abstractNum w:abstractNumId="13" w15:restartNumberingAfterBreak="0">
+    <w:nsid w:val="44EB2858"/>
+    <w:multiLevelType w:val="hybridMultilevel"/>
+    <w:tmpl w:val="DE60C93A"/>
+    <w:lvl w:ilvl="0" w:tplc="04070001">
+      <w:start w:val="1"/>
+      <w:numFmt w:val="bullet"/>
+      <w:lvlText w:val=""/>
+      <w:lvlJc w:val="left"/>
+      <w:pPr>
+        <w:ind w:left="720" w:hanging="360"/>
+      </w:pPr>
+      <w:rPr>
+        <w:rFonts w:ascii="Symbol" w:hAnsi="Symbol" w:hint="default"/>
+      </w:rPr>
+    </w:lvl>
+    <w:lvl w:ilvl="1" w:tplc="04070003" w:tentative="1">
+      <w:start w:val="1"/>
+      <w:numFmt w:val="bullet"/>
+      <w:lvlText w:val="o"/>
+      <w:lvlJc w:val="left"/>
+      <w:pPr>
+        <w:ind w:left="1440" w:hanging="360"/>
+      </w:pPr>
+      <w:rPr>
+        <w:rFonts w:ascii="Courier New" w:hAnsi="Courier New" w:cs="Courier New" w:hint="default"/>
+      </w:rPr>
+    </w:lvl>
+    <w:lvl w:ilvl="2" w:tplc="04070005" w:tentative="1">
+      <w:start w:val="1"/>
+      <w:numFmt w:val="bullet"/>
+      <w:lvlText w:val=""/>
+      <w:lvlJc w:val="left"/>
+      <w:pPr>
+        <w:ind w:left="2160" w:hanging="360"/>
+      </w:pPr>
+      <w:rPr>
+        <w:rFonts w:ascii="Wingdings" w:hAnsi="Wingdings" w:hint="default"/>
+      </w:rPr>
+    </w:lvl>
+    <w:lvl w:ilvl="3" w:tplc="04070001" w:tentative="1">
+      <w:start w:val="1"/>
+      <w:numFmt w:val="bullet"/>
+      <w:lvlText w:val=""/>
+      <w:lvlJc w:val="left"/>
+      <w:pPr>
+        <w:ind w:left="2880" w:hanging="360"/>
+      </w:pPr>
+      <w:rPr>
+        <w:rFonts w:ascii="Symbol" w:hAnsi="Symbol" w:hint="default"/>
+      </w:rPr>
+    </w:lvl>
+    <w:lvl w:ilvl="4" w:tplc="04070003" w:tentative="1">
+      <w:start w:val="1"/>
+      <w:numFmt w:val="bullet"/>
+      <w:lvlText w:val="o"/>
+      <w:lvlJc w:val="left"/>
+      <w:pPr>
+        <w:ind w:left="3600" w:hanging="360"/>
+      </w:pPr>
+      <w:rPr>
+        <w:rFonts w:ascii="Courier New" w:hAnsi="Courier New" w:cs="Courier New" w:hint="default"/>
+      </w:rPr>
+    </w:lvl>
+    <w:lvl w:ilvl="5" w:tplc="04070005" w:tentative="1">
+      <w:start w:val="1"/>
+      <w:numFmt w:val="bullet"/>
+      <w:lvlText w:val=""/>
+      <w:lvlJc w:val="left"/>
+      <w:pPr>
+        <w:ind w:left="4320" w:hanging="360"/>
+      </w:pPr>
+      <w:rPr>
+        <w:rFonts w:ascii="Wingdings" w:hAnsi="Wingdings" w:hint="default"/>
+      </w:rPr>
+    </w:lvl>
+    <w:lvl w:ilvl="6" w:tplc="04070001" w:tentative="1">
+      <w:start w:val="1"/>
+      <w:numFmt w:val="bullet"/>
+      <w:lvlText w:val=""/>
+      <w:lvlJc w:val="left"/>
+      <w:pPr>
+        <w:ind w:left="5040" w:hanging="360"/>
+      </w:pPr>
+      <w:rPr>
+        <w:rFonts w:ascii="Symbol" w:hAnsi="Symbol" w:hint="default"/>
+      </w:rPr>
+    </w:lvl>
+    <w:lvl w:ilvl="7" w:tplc="04070003" w:tentative="1">
+      <w:start w:val="1"/>
+      <w:numFmt w:val="bullet"/>
+      <w:lvlText w:val="o"/>
+      <w:lvlJc w:val="left"/>
+      <w:pPr>
+        <w:ind w:left="5760" w:hanging="360"/>
+      </w:pPr>
+      <w:rPr>
+        <w:rFonts w:ascii="Courier New" w:hAnsi="Courier New" w:cs="Courier New" w:hint="default"/>
+      </w:rPr>
+    </w:lvl>
+    <w:lvl w:ilvl="8" w:tplc="04070005" w:tentative="1">
+      <w:start w:val="1"/>
+      <w:numFmt w:val="bullet"/>
+      <w:lvlText w:val=""/>
+      <w:lvlJc w:val="left"/>
+      <w:pPr>
+        <w:ind w:left="6480" w:hanging="360"/>
+      </w:pPr>
+      <w:rPr>
+        <w:rFonts w:ascii="Wingdings" w:hAnsi="Wingdings" w:hint="default"/>
+      </w:rPr>
+    </w:lvl>
+  </w:abstractNum>
+  <w:abstractNum w:abstractNumId="14" w15:restartNumberingAfterBreak="0">
     <w:nsid w:val="45CB2D4A"/>
     <w:multiLevelType w:val="hybridMultilevel"/>
     <w:tmpl w:val="42205AE6"/>
@@ -9078,7 +10134,7 @@
       </w:rPr>
     </w:lvl>
   </w:abstractNum>
-  <w:abstractNum w:abstractNumId="14" w15:restartNumberingAfterBreak="0">
+  <w:abstractNum w:abstractNumId="15" w15:restartNumberingAfterBreak="0">
     <w:nsid w:val="51225DE5"/>
     <w:multiLevelType w:val="multilevel"/>
     <w:tmpl w:val="8DBA9634"/>
@@ -9206,7 +10262,120 @@
       </w:rPr>
     </w:lvl>
   </w:abstractNum>
-  <w:abstractNum w:abstractNumId="15" w15:restartNumberingAfterBreak="0">
+  <w:abstractNum w:abstractNumId="16" w15:restartNumberingAfterBreak="0">
+    <w:nsid w:val="584D3CF9"/>
+    <w:multiLevelType w:val="hybridMultilevel"/>
+    <w:tmpl w:val="D0304EB4"/>
+    <w:lvl w:ilvl="0" w:tplc="04070001">
+      <w:start w:val="1"/>
+      <w:numFmt w:val="bullet"/>
+      <w:lvlText w:val=""/>
+      <w:lvlJc w:val="left"/>
+      <w:pPr>
+        <w:ind w:left="720" w:hanging="360"/>
+      </w:pPr>
+      <w:rPr>
+        <w:rFonts w:ascii="Symbol" w:hAnsi="Symbol" w:hint="default"/>
+      </w:rPr>
+    </w:lvl>
+    <w:lvl w:ilvl="1" w:tplc="04070003" w:tentative="1">
+      <w:start w:val="1"/>
+      <w:numFmt w:val="bullet"/>
+      <w:lvlText w:val="o"/>
+      <w:lvlJc w:val="left"/>
+      <w:pPr>
+        <w:ind w:left="1440" w:hanging="360"/>
+      </w:pPr>
+      <w:rPr>
+        <w:rFonts w:ascii="Courier New" w:hAnsi="Courier New" w:cs="Courier New" w:hint="default"/>
+      </w:rPr>
+    </w:lvl>
+    <w:lvl w:ilvl="2" w:tplc="04070005" w:tentative="1">
+      <w:start w:val="1"/>
+      <w:numFmt w:val="bullet"/>
+      <w:lvlText w:val=""/>
+      <w:lvlJc w:val="left"/>
+      <w:pPr>
+        <w:ind w:left="2160" w:hanging="360"/>
+      </w:pPr>
+      <w:rPr>
+        <w:rFonts w:ascii="Wingdings" w:hAnsi="Wingdings" w:hint="default"/>
+      </w:rPr>
+    </w:lvl>
+    <w:lvl w:ilvl="3" w:tplc="04070001" w:tentative="1">
+      <w:start w:val="1"/>
+      <w:numFmt w:val="bullet"/>
+      <w:lvlText w:val=""/>
+      <w:lvlJc w:val="left"/>
+      <w:pPr>
+        <w:ind w:left="2880" w:hanging="360"/>
+      </w:pPr>
+      <w:rPr>
+        <w:rFonts w:ascii="Symbol" w:hAnsi="Symbol" w:hint="default"/>
+      </w:rPr>
+    </w:lvl>
+    <w:lvl w:ilvl="4" w:tplc="04070003" w:tentative="1">
+      <w:start w:val="1"/>
+      <w:numFmt w:val="bullet"/>
+      <w:lvlText w:val="o"/>
+      <w:lvlJc w:val="left"/>
+      <w:pPr>
+        <w:ind w:left="3600" w:hanging="360"/>
+      </w:pPr>
+      <w:rPr>
+        <w:rFonts w:ascii="Courier New" w:hAnsi="Courier New" w:cs="Courier New" w:hint="default"/>
+      </w:rPr>
+    </w:lvl>
+    <w:lvl w:ilvl="5" w:tplc="04070005" w:tentative="1">
+      <w:start w:val="1"/>
+      <w:numFmt w:val="bullet"/>
+      <w:lvlText w:val=""/>
+      <w:lvlJc w:val="left"/>
+      <w:pPr>
+        <w:ind w:left="4320" w:hanging="360"/>
+      </w:pPr>
+      <w:rPr>
+        <w:rFonts w:ascii="Wingdings" w:hAnsi="Wingdings" w:hint="default"/>
+      </w:rPr>
+    </w:lvl>
+    <w:lvl w:ilvl="6" w:tplc="04070001" w:tentative="1">
+      <w:start w:val="1"/>
+      <w:numFmt w:val="bullet"/>
+      <w:lvlText w:val=""/>
+      <w:lvlJc w:val="left"/>
+      <w:pPr>
+        <w:ind w:left="5040" w:hanging="360"/>
+      </w:pPr>
+      <w:rPr>
+        <w:rFonts w:ascii="Symbol" w:hAnsi="Symbol" w:hint="default"/>
+      </w:rPr>
+    </w:lvl>
+    <w:lvl w:ilvl="7" w:tplc="04070003" w:tentative="1">
+      <w:start w:val="1"/>
+      <w:numFmt w:val="bullet"/>
+      <w:lvlText w:val="o"/>
+      <w:lvlJc w:val="left"/>
+      <w:pPr>
+        <w:ind w:left="5760" w:hanging="360"/>
+      </w:pPr>
+      <w:rPr>
+        <w:rFonts w:ascii="Courier New" w:hAnsi="Courier New" w:cs="Courier New" w:hint="default"/>
+      </w:rPr>
+    </w:lvl>
+    <w:lvl w:ilvl="8" w:tplc="04070005" w:tentative="1">
+      <w:start w:val="1"/>
+      <w:numFmt w:val="bullet"/>
+      <w:lvlText w:val=""/>
+      <w:lvlJc w:val="left"/>
+      <w:pPr>
+        <w:ind w:left="6480" w:hanging="360"/>
+      </w:pPr>
+      <w:rPr>
+        <w:rFonts w:ascii="Wingdings" w:hAnsi="Wingdings" w:hint="default"/>
+      </w:rPr>
+    </w:lvl>
+  </w:abstractNum>
+  <w:abstractNum w:abstractNumId="17" w15:restartNumberingAfterBreak="0">
     <w:nsid w:val="5F9F0EE1"/>
     <w:multiLevelType w:val="hybridMultilevel"/>
     <w:tmpl w:val="1F1CC34A"/>
@@ -9319,7 +10488,7 @@
       </w:rPr>
     </w:lvl>
   </w:abstractNum>
-  <w:abstractNum w:abstractNumId="16" w15:restartNumberingAfterBreak="0">
+  <w:abstractNum w:abstractNumId="18" w15:restartNumberingAfterBreak="0">
     <w:nsid w:val="69CE4CDF"/>
     <w:multiLevelType w:val="multilevel"/>
     <w:tmpl w:val="B93CE0AE"/>
@@ -9468,7 +10637,7 @@
       </w:rPr>
     </w:lvl>
   </w:abstractNum>
-  <w:abstractNum w:abstractNumId="17" w15:restartNumberingAfterBreak="0">
+  <w:abstractNum w:abstractNumId="19" w15:restartNumberingAfterBreak="0">
     <w:nsid w:val="73304868"/>
     <w:multiLevelType w:val="multilevel"/>
     <w:tmpl w:val="8DBA9634"/>
@@ -9593,6 +10762,119 @@
       <w:rPr>
         <w:rFonts w:hint="default"/>
         <w:b/>
+      </w:rPr>
+    </w:lvl>
+  </w:abstractNum>
+  <w:abstractNum w:abstractNumId="20" w15:restartNumberingAfterBreak="0">
+    <w:nsid w:val="7FD844D9"/>
+    <w:multiLevelType w:val="hybridMultilevel"/>
+    <w:tmpl w:val="0C6851F0"/>
+    <w:lvl w:ilvl="0" w:tplc="04070001">
+      <w:start w:val="1"/>
+      <w:numFmt w:val="bullet"/>
+      <w:lvlText w:val=""/>
+      <w:lvlJc w:val="left"/>
+      <w:pPr>
+        <w:ind w:left="720" w:hanging="360"/>
+      </w:pPr>
+      <w:rPr>
+        <w:rFonts w:ascii="Symbol" w:hAnsi="Symbol" w:hint="default"/>
+      </w:rPr>
+    </w:lvl>
+    <w:lvl w:ilvl="1" w:tplc="04070003" w:tentative="1">
+      <w:start w:val="1"/>
+      <w:numFmt w:val="bullet"/>
+      <w:lvlText w:val="o"/>
+      <w:lvlJc w:val="left"/>
+      <w:pPr>
+        <w:ind w:left="1440" w:hanging="360"/>
+      </w:pPr>
+      <w:rPr>
+        <w:rFonts w:ascii="Courier New" w:hAnsi="Courier New" w:cs="Courier New" w:hint="default"/>
+      </w:rPr>
+    </w:lvl>
+    <w:lvl w:ilvl="2" w:tplc="04070005" w:tentative="1">
+      <w:start w:val="1"/>
+      <w:numFmt w:val="bullet"/>
+      <w:lvlText w:val=""/>
+      <w:lvlJc w:val="left"/>
+      <w:pPr>
+        <w:ind w:left="2160" w:hanging="360"/>
+      </w:pPr>
+      <w:rPr>
+        <w:rFonts w:ascii="Wingdings" w:hAnsi="Wingdings" w:hint="default"/>
+      </w:rPr>
+    </w:lvl>
+    <w:lvl w:ilvl="3" w:tplc="04070001" w:tentative="1">
+      <w:start w:val="1"/>
+      <w:numFmt w:val="bullet"/>
+      <w:lvlText w:val=""/>
+      <w:lvlJc w:val="left"/>
+      <w:pPr>
+        <w:ind w:left="2880" w:hanging="360"/>
+      </w:pPr>
+      <w:rPr>
+        <w:rFonts w:ascii="Symbol" w:hAnsi="Symbol" w:hint="default"/>
+      </w:rPr>
+    </w:lvl>
+    <w:lvl w:ilvl="4" w:tplc="04070003" w:tentative="1">
+      <w:start w:val="1"/>
+      <w:numFmt w:val="bullet"/>
+      <w:lvlText w:val="o"/>
+      <w:lvlJc w:val="left"/>
+      <w:pPr>
+        <w:ind w:left="3600" w:hanging="360"/>
+      </w:pPr>
+      <w:rPr>
+        <w:rFonts w:ascii="Courier New" w:hAnsi="Courier New" w:cs="Courier New" w:hint="default"/>
+      </w:rPr>
+    </w:lvl>
+    <w:lvl w:ilvl="5" w:tplc="04070005" w:tentative="1">
+      <w:start w:val="1"/>
+      <w:numFmt w:val="bullet"/>
+      <w:lvlText w:val=""/>
+      <w:lvlJc w:val="left"/>
+      <w:pPr>
+        <w:ind w:left="4320" w:hanging="360"/>
+      </w:pPr>
+      <w:rPr>
+        <w:rFonts w:ascii="Wingdings" w:hAnsi="Wingdings" w:hint="default"/>
+      </w:rPr>
+    </w:lvl>
+    <w:lvl w:ilvl="6" w:tplc="04070001" w:tentative="1">
+      <w:start w:val="1"/>
+      <w:numFmt w:val="bullet"/>
+      <w:lvlText w:val=""/>
+      <w:lvlJc w:val="left"/>
+      <w:pPr>
+        <w:ind w:left="5040" w:hanging="360"/>
+      </w:pPr>
+      <w:rPr>
+        <w:rFonts w:ascii="Symbol" w:hAnsi="Symbol" w:hint="default"/>
+      </w:rPr>
+    </w:lvl>
+    <w:lvl w:ilvl="7" w:tplc="04070003" w:tentative="1">
+      <w:start w:val="1"/>
+      <w:numFmt w:val="bullet"/>
+      <w:lvlText w:val="o"/>
+      <w:lvlJc w:val="left"/>
+      <w:pPr>
+        <w:ind w:left="5760" w:hanging="360"/>
+      </w:pPr>
+      <w:rPr>
+        <w:rFonts w:ascii="Courier New" w:hAnsi="Courier New" w:cs="Courier New" w:hint="default"/>
+      </w:rPr>
+    </w:lvl>
+    <w:lvl w:ilvl="8" w:tplc="04070005" w:tentative="1">
+      <w:start w:val="1"/>
+      <w:numFmt w:val="bullet"/>
+      <w:lvlText w:val=""/>
+      <w:lvlJc w:val="left"/>
+      <w:pPr>
+        <w:ind w:left="6480" w:hanging="360"/>
+      </w:pPr>
+      <w:rPr>
+        <w:rFonts w:ascii="Wingdings" w:hAnsi="Wingdings" w:hint="default"/>
       </w:rPr>
     </w:lvl>
   </w:abstractNum>
@@ -9600,7 +10882,7 @@
     <w:abstractNumId w:val="11"/>
   </w:num>
   <w:num w:numId="2">
-    <w:abstractNumId w:val="16"/>
+    <w:abstractNumId w:val="18"/>
   </w:num>
   <w:num w:numId="3">
     <w:abstractNumId w:val="5"/>
@@ -9612,7 +10894,7 @@
     <w:abstractNumId w:val="4"/>
   </w:num>
   <w:num w:numId="6">
-    <w:abstractNumId w:val="14"/>
+    <w:abstractNumId w:val="15"/>
   </w:num>
   <w:num w:numId="7">
     <w:abstractNumId w:val="12"/>
@@ -9630,13 +10912,13 @@
     <w:abstractNumId w:val="9"/>
   </w:num>
   <w:num w:numId="12">
+    <w:abstractNumId w:val="19"/>
+  </w:num>
+  <w:num w:numId="13">
     <w:abstractNumId w:val="17"/>
   </w:num>
-  <w:num w:numId="13">
-    <w:abstractNumId w:val="15"/>
-  </w:num>
   <w:num w:numId="14">
-    <w:abstractNumId w:val="13"/>
+    <w:abstractNumId w:val="14"/>
   </w:num>
   <w:num w:numId="15">
     <w:abstractNumId w:val="7"/>
@@ -9649,6 +10931,15 @@
   </w:num>
   <w:num w:numId="18">
     <w:abstractNumId w:val="1"/>
+  </w:num>
+  <w:num w:numId="19">
+    <w:abstractNumId w:val="16"/>
+  </w:num>
+  <w:num w:numId="20">
+    <w:abstractNumId w:val="13"/>
+  </w:num>
+  <w:num w:numId="21">
+    <w:abstractNumId w:val="20"/>
   </w:num>
 </w:numbering>
 </file>

</xml_diff>

<commit_message>
Benutzeroberfläche und Produktumgebung beschrieben, kleine Tippfehler behoben
</commit_message>
<xml_diff>
--- a/Dokumente/Pflichtenheft.docx
+++ b/Dokumente/Pflichtenheft.docx
@@ -5925,16 +5925,7 @@
           <w:szCs w:val="24"/>
           <w:lang w:eastAsia="de-DE"/>
         </w:rPr>
-        <w:t xml:space="preserve"> (</w:t>
-      </w:r>
-      <w:r>
-        <w:rPr>
-          <w:rFonts w:eastAsia="Times New Roman" w:cstheme="minorHAnsi"/>
-          <w:sz w:val="24"/>
-          <w:szCs w:val="24"/>
-          <w:lang w:eastAsia="de-DE"/>
-        </w:rPr>
-        <w:t>Nutzer können neue Fragen hinzufügen, vorhandene bearbeiten und löschen</w:t>
+        <w:t xml:space="preserve"> (Nutzer können neue Fragen hinzufügen, vorhandene bearbeiten und löschen</w:t>
       </w:r>
       <w:r>
         <w:rPr>
@@ -6097,8 +6088,6 @@
         </w:rPr>
         <w:t>.</w:t>
       </w:r>
-      <w:bookmarkStart w:id="7" w:name="_GoBack"/>
-      <w:bookmarkEnd w:id="7"/>
     </w:p>
     <w:p>
       <w:pPr>
@@ -6130,7 +6119,7 @@
           <w:lang w:eastAsia="de-DE"/>
         </w:rPr>
       </w:pPr>
-      <w:bookmarkStart w:id="8" w:name="_Toc513653208"/>
+      <w:bookmarkStart w:id="7" w:name="_Toc513653208"/>
       <w:r>
         <w:rPr>
           <w:rFonts w:eastAsia="Times New Roman" w:cstheme="minorHAnsi"/>
@@ -6143,7 +6132,7 @@
         </w:rPr>
         <w:t>Produktdaten</w:t>
       </w:r>
-      <w:bookmarkEnd w:id="8"/>
+      <w:bookmarkEnd w:id="7"/>
     </w:p>
     <w:p>
       <w:pPr>
@@ -6990,7 +6979,7 @@
           <w:lang w:eastAsia="de-DE"/>
         </w:rPr>
       </w:pPr>
-      <w:bookmarkStart w:id="9" w:name="_Toc513653209"/>
+      <w:bookmarkStart w:id="8" w:name="_Toc513653209"/>
       <w:r>
         <w:rPr>
           <w:rFonts w:eastAsia="Times New Roman" w:cstheme="minorHAnsi"/>
@@ -7027,7 +7016,7 @@
         </w:rPr>
         <w:t>Produktleistungen</w:t>
       </w:r>
-      <w:bookmarkEnd w:id="9"/>
+      <w:bookmarkEnd w:id="8"/>
     </w:p>
     <w:p>
       <w:pPr>
@@ -7108,7 +7097,7 @@
           <w:lang w:eastAsia="de-DE"/>
         </w:rPr>
       </w:pPr>
-      <w:bookmarkStart w:id="10" w:name="_Toc513653210"/>
+      <w:bookmarkStart w:id="9" w:name="_Toc513653210"/>
       <w:r>
         <w:rPr>
           <w:rFonts w:eastAsia="Times New Roman" w:cstheme="minorHAnsi"/>
@@ -7122,7 +7111,7 @@
         <w:lastRenderedPageBreak/>
         <w:t>Qualitätsanforderungen</w:t>
       </w:r>
-      <w:bookmarkEnd w:id="10"/>
+      <w:bookmarkEnd w:id="9"/>
     </w:p>
     <w:p>
       <w:pPr>
@@ -7163,7 +7152,7 @@
           <w:lang w:eastAsia="de-DE"/>
         </w:rPr>
       </w:pPr>
-      <w:bookmarkStart w:id="11" w:name="_Toc513653211"/>
+      <w:bookmarkStart w:id="10" w:name="_Toc513653211"/>
       <w:r>
         <w:rPr>
           <w:rFonts w:eastAsia="Times New Roman" w:cstheme="minorHAnsi"/>
@@ -7174,71 +7163,62 @@
           <w:szCs w:val="48"/>
           <w:lang w:eastAsia="de-DE"/>
         </w:rPr>
-        <w:t>Benutzungsoberfläche</w:t>
-      </w:r>
-      <w:bookmarkEnd w:id="11"/>
-    </w:p>
-    <w:p>
-      <w:pPr>
-        <w:spacing w:before="100" w:beforeAutospacing="1" w:after="100" w:afterAutospacing="1" w:line="240" w:lineRule="auto"/>
-        <w:rPr>
-          <w:rFonts w:eastAsia="Times New Roman" w:cstheme="minorHAnsi"/>
-          <w:sz w:val="24"/>
-          <w:szCs w:val="24"/>
-          <w:lang w:eastAsia="de-DE"/>
-        </w:rPr>
-      </w:pPr>
-      <w:r>
-        <w:rPr>
-          <w:rFonts w:eastAsia="Times New Roman" w:cstheme="minorHAnsi"/>
-          <w:sz w:val="24"/>
-          <w:szCs w:val="24"/>
-          <w:lang w:eastAsia="de-DE"/>
-        </w:rPr>
-        <w:t xml:space="preserve">In diesem Kapitel werden grundlegende Anforderungen an die Benutzungsoberfläche festgelegt, z. B. Fensterlayout, Dialogstruktur und Mausbedienung entsprechend dem </w:t>
-      </w:r>
-      <w:r>
-        <w:rPr>
-          <w:rFonts w:eastAsia="Times New Roman" w:cstheme="minorHAnsi"/>
-          <w:i/>
-          <w:iCs/>
-          <w:sz w:val="24"/>
-          <w:szCs w:val="24"/>
-          <w:lang w:eastAsia="de-DE"/>
-        </w:rPr>
-        <w:t>Windows</w:t>
-      </w:r>
-      <w:r>
-        <w:rPr>
-          <w:rFonts w:eastAsia="Times New Roman" w:cstheme="minorHAnsi"/>
-          <w:sz w:val="24"/>
-          <w:szCs w:val="24"/>
-          <w:lang w:eastAsia="de-DE"/>
-        </w:rPr>
-        <w:t xml:space="preserve">-Gestaltungs-Regelwerk </w:t>
-      </w:r>
-      <w:r>
-        <w:rPr>
-          <w:rFonts w:eastAsia="Times New Roman" w:cstheme="minorHAnsi"/>
-          <w:i/>
-          <w:iCs/>
-          <w:sz w:val="24"/>
-          <w:szCs w:val="24"/>
-          <w:lang w:eastAsia="de-DE"/>
-        </w:rPr>
-        <w:t xml:space="preserve">(style </w:t>
+        <w:t>Benutz</w:t>
+      </w:r>
+      <w:r>
+        <w:rPr>
+          <w:rFonts w:eastAsia="Times New Roman" w:cstheme="minorHAnsi"/>
+          <w:b/>
+          <w:bCs/>
+          <w:kern w:val="36"/>
+          <w:sz w:val="48"/>
+          <w:szCs w:val="48"/>
+          <w:lang w:eastAsia="de-DE"/>
+        </w:rPr>
+        <w:t>er</w:t>
+      </w:r>
+      <w:r>
+        <w:rPr>
+          <w:rFonts w:eastAsia="Times New Roman" w:cstheme="minorHAnsi"/>
+          <w:b/>
+          <w:bCs/>
+          <w:kern w:val="36"/>
+          <w:sz w:val="48"/>
+          <w:szCs w:val="48"/>
+          <w:lang w:eastAsia="de-DE"/>
+        </w:rPr>
+        <w:t>oberfläche</w:t>
+      </w:r>
+      <w:bookmarkEnd w:id="10"/>
+    </w:p>
+    <w:p>
+      <w:pPr>
+        <w:spacing w:before="100" w:beforeAutospacing="1" w:after="100" w:afterAutospacing="1" w:line="240" w:lineRule="auto"/>
+        <w:rPr>
+          <w:rFonts w:eastAsia="Times New Roman" w:cstheme="minorHAnsi"/>
+          <w:sz w:val="24"/>
+          <w:szCs w:val="24"/>
+          <w:lang w:eastAsia="de-DE"/>
+        </w:rPr>
+      </w:pPr>
+      <w:r>
+        <w:rPr>
+          <w:rFonts w:eastAsia="Times New Roman" w:cstheme="minorHAnsi"/>
+          <w:sz w:val="24"/>
+          <w:szCs w:val="24"/>
+          <w:lang w:eastAsia="de-DE"/>
+        </w:rPr>
+        <w:t xml:space="preserve">Die Benutzeroberfläche der Anwendung wird mit vue.js realisiert. Beim ersten Start der Webapplikation wird dem Nutzer eine Eingabemaske zur Registrierung angezeigt. Nach erfolgreichem Anmelden des Nutzers wird der Hauptbildschirm der Anwendung angezeigt. Dieser Screen wird ab dem Anmelden auch immer beim Start der Anwendung angezeigt werden, sofern der Nutzer sich nicht </w:t>
       </w:r>
       <w:proofErr w:type="spellStart"/>
       <w:r>
         <w:rPr>
           <w:rFonts w:eastAsia="Times New Roman" w:cstheme="minorHAnsi"/>
-          <w:i/>
-          <w:iCs/>
-          <w:sz w:val="24"/>
-          <w:szCs w:val="24"/>
-          <w:lang w:eastAsia="de-DE"/>
-        </w:rPr>
-        <w:t>gu</w:t>
+          <w:sz w:val="24"/>
+          <w:szCs w:val="24"/>
+          <w:lang w:eastAsia="de-DE"/>
+        </w:rPr>
+        <w:t>ausloggt</w:t>
       </w:r>
       <w:proofErr w:type="spellEnd"/>
       <w:r>
@@ -7248,7 +7228,181 @@
           <w:szCs w:val="24"/>
           <w:lang w:eastAsia="de-DE"/>
         </w:rPr>
-        <w:t xml:space="preserve"> oder unternehmenseigenen Gestaltungs-Regelwerken. Die Festlegungen sollten sich auf die produktspezifischen Ausprägungen beschränken. Details werden durch Prototypen oder Pilotsysteme spezifiziert. Gibt es verschiedene Rollen, die das Produkt benutzen, z. B. Kundensachbearbeiter und Seminarsachbearbeiter, dann sind für jede Rolle die Zugriffsrechte, differenziert nach Lese- und Schreibrechten, aufzuführen. Die einzelnen Anforderungen werden analog wie die Funktionsanforderungen nummeriert, allerdings mit dem vorangesetzten Buchstaben B. Bei Produkten, die keine Benutzungsoberfläche besitzen, werden hier analog die Schnittstellenkonventionen beschrieben, die für das anwendende System wichtig sind. </w:t>
+        <w:t xml:space="preserve">. In diesem Screen ist es dem Nutzer möglich neue Fragenkataloge zu erstellen, vorhandene Kataloge zu bearbeiten oder Spielrunden zu Starten. Alle bereits verfügbaren Kataloge werden hier angezeigt und als Button dargestellt. </w:t>
+      </w:r>
+    </w:p>
+    <w:p>
+      <w:pPr>
+        <w:spacing w:before="100" w:beforeAutospacing="1" w:after="100" w:afterAutospacing="1" w:line="240" w:lineRule="auto"/>
+        <w:rPr>
+          <w:rFonts w:eastAsia="Times New Roman" w:cstheme="minorHAnsi"/>
+          <w:sz w:val="24"/>
+          <w:szCs w:val="24"/>
+          <w:lang w:eastAsia="de-DE"/>
+        </w:rPr>
+      </w:pPr>
+      <w:r>
+        <w:rPr>
+          <w:rFonts w:eastAsia="Times New Roman" w:cstheme="minorHAnsi"/>
+          <w:sz w:val="24"/>
+          <w:szCs w:val="24"/>
+          <w:lang w:eastAsia="de-DE"/>
+        </w:rPr>
+        <w:t xml:space="preserve">//TODO Bei Knopfdruck starten und hinten 3 Punkte für weitere Aktionen wie bearbeiten oder lieber Knopfdruck </w:t>
+      </w:r>
+      <w:r>
+        <w:rPr>
+          <w:rFonts w:eastAsia="Times New Roman" w:cstheme="minorHAnsi"/>
+          <w:sz w:val="24"/>
+          <w:szCs w:val="24"/>
+          <w:lang w:eastAsia="de-DE"/>
+        </w:rPr>
+        <w:sym w:font="Wingdings" w:char="F0E0"/>
+      </w:r>
+      <w:r>
+        <w:rPr>
+          <w:rFonts w:eastAsia="Times New Roman" w:cstheme="minorHAnsi"/>
+          <w:sz w:val="24"/>
+          <w:szCs w:val="24"/>
+          <w:lang w:eastAsia="de-DE"/>
+        </w:rPr>
+        <w:t xml:space="preserve"> </w:t>
+      </w:r>
+      <w:proofErr w:type="spellStart"/>
+      <w:r>
+        <w:rPr>
+          <w:rFonts w:eastAsia="Times New Roman" w:cstheme="minorHAnsi"/>
+          <w:sz w:val="24"/>
+          <w:szCs w:val="24"/>
+          <w:lang w:eastAsia="de-DE"/>
+        </w:rPr>
+        <w:t>PopUp</w:t>
+      </w:r>
+      <w:proofErr w:type="spellEnd"/>
+      <w:r>
+        <w:rPr>
+          <w:rFonts w:eastAsia="Times New Roman" w:cstheme="minorHAnsi"/>
+          <w:sz w:val="24"/>
+          <w:szCs w:val="24"/>
+          <w:lang w:eastAsia="de-DE"/>
+        </w:rPr>
+        <w:t xml:space="preserve"> </w:t>
+      </w:r>
+      <w:r>
+        <w:rPr>
+          <w:rFonts w:eastAsia="Times New Roman" w:cstheme="minorHAnsi"/>
+          <w:sz w:val="24"/>
+          <w:szCs w:val="24"/>
+          <w:lang w:eastAsia="de-DE"/>
+        </w:rPr>
+        <w:sym w:font="Wingdings" w:char="F0E0"/>
+      </w:r>
+      <w:r>
+        <w:rPr>
+          <w:rFonts w:eastAsia="Times New Roman" w:cstheme="minorHAnsi"/>
+          <w:sz w:val="24"/>
+          <w:szCs w:val="24"/>
+          <w:lang w:eastAsia="de-DE"/>
+        </w:rPr>
+        <w:t xml:space="preserve"> Aktion wählen?</w:t>
+      </w:r>
+    </w:p>
+    <w:p>
+      <w:pPr>
+        <w:spacing w:before="100" w:beforeAutospacing="1" w:after="100" w:afterAutospacing="1" w:line="240" w:lineRule="auto"/>
+        <w:rPr>
+          <w:rFonts w:eastAsia="Times New Roman" w:cstheme="minorHAnsi"/>
+          <w:sz w:val="24"/>
+          <w:szCs w:val="24"/>
+          <w:lang w:eastAsia="de-DE"/>
+        </w:rPr>
+      </w:pPr>
+      <w:r>
+        <w:rPr>
+          <w:rFonts w:eastAsia="Times New Roman" w:cstheme="minorHAnsi"/>
+          <w:sz w:val="24"/>
+          <w:szCs w:val="24"/>
+          <w:lang w:eastAsia="de-DE"/>
+        </w:rPr>
+        <w:t>Sollte der Nutzer eine Quizrunde spielen, so wird ihm die jeweilige Frage, die verbleibende Zeit und im Falle einer Multiple-Choice Frage auch die Antwortmöglichkeiten angezeigt. Die Antwortmöglichkeiten werden wie die Fragenkataloge als anwählbare Buttons realisiert, sodass der Nutzer diese direkt auswählen kann. Sollte die Frage keine Multiple-</w:t>
+      </w:r>
+      <w:proofErr w:type="gramStart"/>
+      <w:r>
+        <w:rPr>
+          <w:rFonts w:eastAsia="Times New Roman" w:cstheme="minorHAnsi"/>
+          <w:sz w:val="24"/>
+          <w:szCs w:val="24"/>
+          <w:lang w:eastAsia="de-DE"/>
+        </w:rPr>
+        <w:t>Choice</w:t>
+      </w:r>
+      <w:proofErr w:type="gramEnd"/>
+      <w:r>
+        <w:rPr>
+          <w:rFonts w:eastAsia="Times New Roman" w:cstheme="minorHAnsi"/>
+          <w:sz w:val="24"/>
+          <w:szCs w:val="24"/>
+          <w:lang w:eastAsia="de-DE"/>
+        </w:rPr>
+        <w:t xml:space="preserve"> sondern eine Schätzfrage oder Frage nach einer konkreten Antwort sein, so wird dem Nutzer ein Textfeld angezeigt und sobald dieses Feld angewählt wird, wird die Bildschirmtastatur zur Eingabe der Antwort aufgerufen. </w:t>
+      </w:r>
+    </w:p>
+    <w:p>
+      <w:pPr>
+        <w:spacing w:before="100" w:beforeAutospacing="1" w:after="100" w:afterAutospacing="1" w:line="240" w:lineRule="auto"/>
+        <w:rPr>
+          <w:rFonts w:eastAsia="Times New Roman" w:cstheme="minorHAnsi"/>
+          <w:sz w:val="24"/>
+          <w:szCs w:val="24"/>
+          <w:lang w:eastAsia="de-DE"/>
+        </w:rPr>
+      </w:pPr>
+      <w:r>
+        <w:rPr>
+          <w:rFonts w:eastAsia="Times New Roman" w:cstheme="minorHAnsi"/>
+          <w:sz w:val="24"/>
+          <w:szCs w:val="24"/>
+          <w:lang w:eastAsia="de-DE"/>
+        </w:rPr>
+        <w:t xml:space="preserve">Nach Abschluss einer Frage wird dem Nutzer Feedback zur jeweiligen Frage gegeben. So wird die vom Nutzer gegebene Antwort sowie die korrekte Antwort </w:t>
+      </w:r>
+      <w:r>
+        <w:rPr>
+          <w:rFonts w:eastAsia="Times New Roman" w:cstheme="minorHAnsi"/>
+          <w:sz w:val="24"/>
+          <w:szCs w:val="24"/>
+          <w:lang w:eastAsia="de-DE"/>
+        </w:rPr>
+        <w:t xml:space="preserve">und die erhaltenen Punkte angezeigt. </w:t>
+      </w:r>
+    </w:p>
+    <w:p>
+      <w:pPr>
+        <w:spacing w:before="100" w:beforeAutospacing="1" w:after="100" w:afterAutospacing="1" w:line="240" w:lineRule="auto"/>
+        <w:rPr>
+          <w:rFonts w:eastAsia="Times New Roman" w:cstheme="minorHAnsi"/>
+          <w:sz w:val="24"/>
+          <w:szCs w:val="24"/>
+          <w:lang w:eastAsia="de-DE"/>
+        </w:rPr>
+      </w:pPr>
+      <w:r>
+        <w:rPr>
+          <w:rFonts w:eastAsia="Times New Roman" w:cstheme="minorHAnsi"/>
+          <w:sz w:val="24"/>
+          <w:szCs w:val="24"/>
+          <w:lang w:eastAsia="de-DE"/>
+        </w:rPr>
+        <w:t>Des Weiteren wird in dem Hauptbildschirm ein Menü angeboten, über welches beispielsweise zu den Benutzerinformationen und den Anwendungseinstellungen navigiert werden kann.</w:t>
+      </w:r>
+      <w:r>
+        <w:rPr>
+          <w:rFonts w:eastAsia="Times New Roman" w:cstheme="minorHAnsi"/>
+          <w:sz w:val="24"/>
+          <w:szCs w:val="24"/>
+          <w:lang w:eastAsia="de-DE"/>
+        </w:rPr>
+        <w:t xml:space="preserve"> //TODO Machen wir solche Einstelllungen? </w:t>
       </w:r>
     </w:p>
     <w:p>
@@ -7270,7 +7424,7 @@
           <w:lang w:eastAsia="de-DE"/>
         </w:rPr>
       </w:pPr>
-      <w:bookmarkStart w:id="12" w:name="_Toc513653212"/>
+      <w:bookmarkStart w:id="11" w:name="_Toc513653212"/>
       <w:r>
         <w:rPr>
           <w:rFonts w:eastAsia="Times New Roman" w:cstheme="minorHAnsi"/>
@@ -7283,26 +7437,44 @@
         </w:rPr>
         <w:t>Nichtfunktionale Anforderungen</w:t>
       </w:r>
-      <w:bookmarkEnd w:id="12"/>
-    </w:p>
-    <w:p>
-      <w:pPr>
-        <w:spacing w:before="100" w:beforeAutospacing="1" w:after="100" w:afterAutospacing="1" w:line="240" w:lineRule="auto"/>
-        <w:rPr>
-          <w:rFonts w:eastAsia="Times New Roman" w:cstheme="minorHAnsi"/>
-          <w:sz w:val="24"/>
-          <w:szCs w:val="24"/>
-          <w:lang w:eastAsia="de-DE"/>
-        </w:rPr>
-      </w:pPr>
-      <w:r>
-        <w:rPr>
-          <w:rFonts w:eastAsia="Times New Roman" w:cstheme="minorHAnsi"/>
-          <w:sz w:val="24"/>
-          <w:szCs w:val="24"/>
-          <w:lang w:eastAsia="de-DE"/>
-        </w:rPr>
-        <w:t>Als nichtfunktionale Anforderungen wurde vorgegebene eine Webapplikation zu entwickeln. Diese Webapplikation soll im Frontend vue.js und am Backend node.js verwenden</w:t>
+      <w:bookmarkEnd w:id="11"/>
+    </w:p>
+    <w:p>
+      <w:pPr>
+        <w:spacing w:before="100" w:beforeAutospacing="1" w:after="100" w:afterAutospacing="1" w:line="240" w:lineRule="auto"/>
+        <w:rPr>
+          <w:rFonts w:eastAsia="Times New Roman" w:cstheme="minorHAnsi"/>
+          <w:sz w:val="24"/>
+          <w:szCs w:val="24"/>
+          <w:lang w:eastAsia="de-DE"/>
+        </w:rPr>
+      </w:pPr>
+      <w:r>
+        <w:rPr>
+          <w:rFonts w:eastAsia="Times New Roman" w:cstheme="minorHAnsi"/>
+          <w:sz w:val="24"/>
+          <w:szCs w:val="24"/>
+          <w:lang w:eastAsia="de-DE"/>
+        </w:rPr>
+        <w:t>Als nichtfunktionale Anforder</w:t>
+      </w:r>
+      <w:r>
+        <w:rPr>
+          <w:rFonts w:eastAsia="Times New Roman" w:cstheme="minorHAnsi"/>
+          <w:sz w:val="24"/>
+          <w:szCs w:val="24"/>
+          <w:lang w:eastAsia="de-DE"/>
+        </w:rPr>
+        <w:t>ungen wurde vorgegeben</w:t>
+      </w:r>
+      <w:r>
+        <w:rPr>
+          <w:rFonts w:eastAsia="Times New Roman" w:cstheme="minorHAnsi"/>
+          <w:sz w:val="24"/>
+          <w:szCs w:val="24"/>
+          <w:lang w:eastAsia="de-DE"/>
+        </w:rPr>
+        <w:t xml:space="preserve"> eine Webapplikation zu entwickeln. Diese Webapplikation soll im Frontend vue.js und am Backend node.js verwenden</w:t>
       </w:r>
       <w:r>
         <w:rPr>
@@ -7349,7 +7521,26 @@
           <w:szCs w:val="24"/>
           <w:lang w:eastAsia="de-DE"/>
         </w:rPr>
-        <w:t>Alle Daten der angemeldeten Benutzer werden verschlüsselt und sind nicht einsehbar für dritte.</w:t>
+        <w:lastRenderedPageBreak/>
+        <w:t xml:space="preserve">Alle Daten der angemeldeten Benutzer werden verschlüsselt und sind nicht einsehbar für </w:t>
+      </w:r>
+      <w:r>
+        <w:rPr>
+          <w:rFonts w:eastAsia="Times New Roman" w:cstheme="minorHAnsi"/>
+          <w:sz w:val="24"/>
+          <w:szCs w:val="24"/>
+          <w:lang w:eastAsia="de-DE"/>
+        </w:rPr>
+        <w:t>D</w:t>
+      </w:r>
+      <w:r>
+        <w:rPr>
+          <w:rFonts w:eastAsia="Times New Roman" w:cstheme="minorHAnsi"/>
+          <w:sz w:val="24"/>
+          <w:szCs w:val="24"/>
+          <w:lang w:eastAsia="de-DE"/>
+        </w:rPr>
+        <w:t>ritte.</w:t>
       </w:r>
       <w:r>
         <w:rPr>
@@ -7380,7 +7571,7 @@
           <w:lang w:eastAsia="de-DE"/>
         </w:rPr>
       </w:pPr>
-      <w:bookmarkStart w:id="13" w:name="_Toc513653213"/>
+      <w:bookmarkStart w:id="12" w:name="_Toc513653213"/>
       <w:r>
         <w:rPr>
           <w:rFonts w:eastAsia="Times New Roman" w:cstheme="minorHAnsi"/>
@@ -7405,7 +7596,7 @@
         </w:rPr>
         <w:t>chnische Produktumgebung</w:t>
       </w:r>
-      <w:bookmarkEnd w:id="13"/>
+      <w:bookmarkEnd w:id="12"/>
     </w:p>
     <w:p>
       <w:pPr>
@@ -7426,7 +7617,7 @@
           <w:lang w:eastAsia="de-DE"/>
         </w:rPr>
       </w:pPr>
-      <w:bookmarkStart w:id="14" w:name="_Toc513653214"/>
+      <w:bookmarkStart w:id="13" w:name="_Toc513653214"/>
       <w:r>
         <w:rPr>
           <w:rFonts w:eastAsia="Times New Roman" w:cstheme="minorHAnsi"/>
@@ -7438,7 +7629,7 @@
         </w:rPr>
         <w:t>Software</w:t>
       </w:r>
-      <w:bookmarkEnd w:id="14"/>
+      <w:bookmarkEnd w:id="13"/>
       <w:r>
         <w:rPr>
           <w:rFonts w:eastAsia="Times New Roman" w:cstheme="minorHAnsi"/>
@@ -7447,6 +7638,98 @@
           <w:lang w:eastAsia="de-DE"/>
         </w:rPr>
         <w:t xml:space="preserve"> </w:t>
+      </w:r>
+    </w:p>
+    <w:p>
+      <w:pPr>
+        <w:pStyle w:val="Listenabsatz"/>
+        <w:numPr>
+          <w:ilvl w:val="0"/>
+          <w:numId w:val="23"/>
+        </w:numPr>
+        <w:rPr>
+          <w:lang w:eastAsia="de-DE"/>
+        </w:rPr>
+      </w:pPr>
+      <w:r>
+        <w:rPr>
+          <w:b/>
+          <w:lang w:eastAsia="de-DE"/>
+        </w:rPr>
+        <w:t>Client</w:t>
+      </w:r>
+    </w:p>
+    <w:p>
+      <w:pPr>
+        <w:pStyle w:val="Listenabsatz"/>
+        <w:numPr>
+          <w:ilvl w:val="1"/>
+          <w:numId w:val="23"/>
+        </w:numPr>
+        <w:rPr>
+          <w:lang w:eastAsia="de-DE"/>
+        </w:rPr>
+      </w:pPr>
+      <w:r>
+        <w:rPr>
+          <w:lang w:eastAsia="de-DE"/>
+        </w:rPr>
+        <w:t>Webbrowser</w:t>
+      </w:r>
+    </w:p>
+    <w:p>
+      <w:pPr>
+        <w:pStyle w:val="Listenabsatz"/>
+        <w:numPr>
+          <w:ilvl w:val="0"/>
+          <w:numId w:val="23"/>
+        </w:numPr>
+        <w:rPr>
+          <w:lang w:eastAsia="de-DE"/>
+        </w:rPr>
+      </w:pPr>
+      <w:r>
+        <w:rPr>
+          <w:b/>
+          <w:lang w:eastAsia="de-DE"/>
+        </w:rPr>
+        <w:t>Server</w:t>
+      </w:r>
+    </w:p>
+    <w:p>
+      <w:pPr>
+        <w:pStyle w:val="Listenabsatz"/>
+        <w:numPr>
+          <w:ilvl w:val="1"/>
+          <w:numId w:val="23"/>
+        </w:numPr>
+        <w:rPr>
+          <w:lang w:eastAsia="de-DE"/>
+        </w:rPr>
+      </w:pPr>
+      <w:r>
+        <w:rPr>
+          <w:lang w:eastAsia="de-DE"/>
+        </w:rPr>
+        <w:t>Node.js Https Server</w:t>
+      </w:r>
+    </w:p>
+    <w:p>
+      <w:pPr>
+        <w:pStyle w:val="Listenabsatz"/>
+        <w:numPr>
+          <w:ilvl w:val="1"/>
+          <w:numId w:val="23"/>
+        </w:numPr>
+        <w:rPr>
+          <w:lang w:eastAsia="de-DE"/>
+        </w:rPr>
+      </w:pPr>
+      <w:r>
+        <w:rPr>
+          <w:lang w:eastAsia="de-DE"/>
+        </w:rPr>
+        <w:t>MySQL Datenbank</w:t>
       </w:r>
     </w:p>
     <w:p>
@@ -7468,7 +7751,7 @@
           <w:lang w:eastAsia="de-DE"/>
         </w:rPr>
       </w:pPr>
-      <w:bookmarkStart w:id="15" w:name="_Toc513653215"/>
+      <w:bookmarkStart w:id="14" w:name="_Toc513653215"/>
       <w:r>
         <w:rPr>
           <w:rFonts w:eastAsia="Times New Roman" w:cstheme="minorHAnsi"/>
@@ -7480,7 +7763,7 @@
         </w:rPr>
         <w:t>Hardware</w:t>
       </w:r>
-      <w:bookmarkEnd w:id="15"/>
+      <w:bookmarkEnd w:id="14"/>
       <w:r>
         <w:rPr>
           <w:rFonts w:eastAsia="Times New Roman" w:cstheme="minorHAnsi"/>
@@ -7489,6 +7772,127 @@
           <w:lang w:eastAsia="de-DE"/>
         </w:rPr>
         <w:t xml:space="preserve"> </w:t>
+      </w:r>
+    </w:p>
+    <w:p>
+      <w:pPr>
+        <w:pStyle w:val="Listenabsatz"/>
+        <w:numPr>
+          <w:ilvl w:val="0"/>
+          <w:numId w:val="24"/>
+        </w:numPr>
+        <w:spacing w:before="100" w:beforeAutospacing="1" w:after="100" w:afterAutospacing="1" w:line="240" w:lineRule="auto"/>
+        <w:rPr>
+          <w:rFonts w:eastAsia="Times New Roman" w:cstheme="minorHAnsi"/>
+          <w:sz w:val="24"/>
+          <w:szCs w:val="24"/>
+          <w:lang w:eastAsia="de-DE"/>
+        </w:rPr>
+      </w:pPr>
+      <w:r>
+        <w:rPr>
+          <w:rFonts w:eastAsia="Times New Roman" w:cstheme="minorHAnsi"/>
+          <w:sz w:val="24"/>
+          <w:szCs w:val="24"/>
+          <w:lang w:eastAsia="de-DE"/>
+        </w:rPr>
+        <w:t>Client</w:t>
+      </w:r>
+    </w:p>
+    <w:p>
+      <w:pPr>
+        <w:pStyle w:val="Listenabsatz"/>
+        <w:numPr>
+          <w:ilvl w:val="1"/>
+          <w:numId w:val="24"/>
+        </w:numPr>
+        <w:spacing w:before="100" w:beforeAutospacing="1" w:after="100" w:afterAutospacing="1" w:line="240" w:lineRule="auto"/>
+        <w:rPr>
+          <w:rFonts w:eastAsia="Times New Roman" w:cstheme="minorHAnsi"/>
+          <w:sz w:val="24"/>
+          <w:szCs w:val="24"/>
+          <w:lang w:eastAsia="de-DE"/>
+        </w:rPr>
+      </w:pPr>
+      <w:r>
+        <w:rPr>
+          <w:rFonts w:eastAsia="Times New Roman" w:cstheme="minorHAnsi"/>
+          <w:sz w:val="24"/>
+          <w:szCs w:val="24"/>
+          <w:lang w:eastAsia="de-DE"/>
+        </w:rPr>
+        <w:t>Der Client muss über ein internetfähiges Gerät verfügen</w:t>
+      </w:r>
+    </w:p>
+    <w:p>
+      <w:pPr>
+        <w:pStyle w:val="Listenabsatz"/>
+        <w:numPr>
+          <w:ilvl w:val="0"/>
+          <w:numId w:val="24"/>
+        </w:numPr>
+        <w:spacing w:before="100" w:beforeAutospacing="1" w:after="100" w:afterAutospacing="1" w:line="240" w:lineRule="auto"/>
+        <w:rPr>
+          <w:rFonts w:eastAsia="Times New Roman" w:cstheme="minorHAnsi"/>
+          <w:sz w:val="24"/>
+          <w:szCs w:val="24"/>
+          <w:lang w:eastAsia="de-DE"/>
+        </w:rPr>
+      </w:pPr>
+      <w:r>
+        <w:rPr>
+          <w:rFonts w:eastAsia="Times New Roman" w:cstheme="minorHAnsi"/>
+          <w:sz w:val="24"/>
+          <w:szCs w:val="24"/>
+          <w:lang w:eastAsia="de-DE"/>
+        </w:rPr>
+        <w:t>Server</w:t>
+      </w:r>
+    </w:p>
+    <w:p>
+      <w:pPr>
+        <w:pStyle w:val="Listenabsatz"/>
+        <w:numPr>
+          <w:ilvl w:val="1"/>
+          <w:numId w:val="24"/>
+        </w:numPr>
+        <w:spacing w:before="100" w:beforeAutospacing="1" w:after="100" w:afterAutospacing="1" w:line="240" w:lineRule="auto"/>
+        <w:rPr>
+          <w:rFonts w:eastAsia="Times New Roman" w:cstheme="minorHAnsi"/>
+          <w:sz w:val="24"/>
+          <w:szCs w:val="24"/>
+          <w:lang w:eastAsia="de-DE"/>
+        </w:rPr>
+      </w:pPr>
+      <w:r>
+        <w:rPr>
+          <w:rFonts w:eastAsia="Times New Roman" w:cstheme="minorHAnsi"/>
+          <w:sz w:val="24"/>
+          <w:szCs w:val="24"/>
+          <w:lang w:eastAsia="de-DE"/>
+        </w:rPr>
+        <w:t>Der Server benötigt eine dauerhafte Internetverbindung</w:t>
+      </w:r>
+    </w:p>
+    <w:p>
+      <w:pPr>
+        <w:pStyle w:val="Listenabsatz"/>
+        <w:numPr>
+          <w:ilvl w:val="1"/>
+          <w:numId w:val="24"/>
+        </w:numPr>
+        <w:rPr>
+          <w:lang w:eastAsia="de-DE"/>
+        </w:rPr>
+      </w:pPr>
+      <w:r>
+        <w:rPr>
+          <w:rFonts w:eastAsia="Times New Roman" w:cstheme="minorHAnsi"/>
+          <w:sz w:val="24"/>
+          <w:szCs w:val="24"/>
+          <w:lang w:eastAsia="de-DE"/>
+        </w:rPr>
+        <w:t>Es muss ausreichend Rechenleistung und Festplattenspeicher zur Verfügung stehen</w:t>
       </w:r>
     </w:p>
     <w:p>
@@ -7510,7 +7914,7 @@
           <w:lang w:eastAsia="de-DE"/>
         </w:rPr>
       </w:pPr>
-      <w:bookmarkStart w:id="16" w:name="_Toc513653216"/>
+      <w:bookmarkStart w:id="15" w:name="_Toc513653216"/>
       <w:r>
         <w:rPr>
           <w:rFonts w:eastAsia="Times New Roman" w:cstheme="minorHAnsi"/>
@@ -7522,7 +7926,7 @@
         </w:rPr>
         <w:t>Orgware</w:t>
       </w:r>
-      <w:bookmarkEnd w:id="16"/>
+      <w:bookmarkEnd w:id="15"/>
       <w:r>
         <w:rPr>
           <w:rFonts w:eastAsia="Times New Roman" w:cstheme="minorHAnsi"/>
@@ -7531,6 +7935,36 @@
           <w:lang w:eastAsia="de-DE"/>
         </w:rPr>
         <w:t xml:space="preserve"> </w:t>
+      </w:r>
+    </w:p>
+    <w:p>
+      <w:pPr>
+        <w:spacing w:before="100" w:beforeAutospacing="1" w:after="100" w:afterAutospacing="1" w:line="240" w:lineRule="auto"/>
+        <w:ind w:firstLine="708"/>
+        <w:rPr>
+          <w:rFonts w:eastAsia="Times New Roman" w:cstheme="minorHAnsi"/>
+          <w:sz w:val="24"/>
+          <w:szCs w:val="24"/>
+          <w:lang w:eastAsia="de-DE"/>
+        </w:rPr>
+      </w:pPr>
+      <w:r>
+        <w:rPr>
+          <w:rFonts w:eastAsia="Times New Roman" w:cstheme="minorHAnsi"/>
+          <w:sz w:val="24"/>
+          <w:szCs w:val="24"/>
+          <w:lang w:eastAsia="de-DE"/>
+        </w:rPr>
+        <w:t>Eine dauerhafte Internetanbindung muss unbedingt gewährleistet sein</w:t>
+      </w:r>
+      <w:r>
+        <w:rPr>
+          <w:rFonts w:eastAsia="Times New Roman" w:cstheme="minorHAnsi"/>
+          <w:sz w:val="24"/>
+          <w:szCs w:val="24"/>
+          <w:lang w:eastAsia="de-DE"/>
+        </w:rPr>
+        <w:t xml:space="preserve"> //TODO bei fragenrunde so spielen auch?</w:t>
       </w:r>
     </w:p>
     <w:p>
@@ -7552,7 +7986,7 @@
           <w:lang w:eastAsia="de-DE"/>
         </w:rPr>
       </w:pPr>
-      <w:bookmarkStart w:id="17" w:name="_Toc513653217"/>
+      <w:bookmarkStart w:id="16" w:name="_Toc513653217"/>
       <w:r>
         <w:rPr>
           <w:rFonts w:eastAsia="Times New Roman" w:cstheme="minorHAnsi"/>
@@ -7564,7 +7998,7 @@
         </w:rPr>
         <w:t>Produktschnittstellen</w:t>
       </w:r>
-      <w:bookmarkEnd w:id="17"/>
+      <w:bookmarkEnd w:id="16"/>
       <w:r>
         <w:rPr>
           <w:rFonts w:eastAsia="Times New Roman" w:cstheme="minorHAnsi"/>
@@ -7592,178 +8026,66 @@
           <w:szCs w:val="24"/>
           <w:lang w:eastAsia="de-DE"/>
         </w:rPr>
-        <w:t xml:space="preserve">In diesem Kapitel wird die technische Umgebung des Produkts beschrieben. Bei </w:t>
-      </w:r>
-      <w:r>
-        <w:rPr>
-          <w:rFonts w:eastAsia="Times New Roman" w:cstheme="minorHAnsi"/>
-          <w:i/>
-          <w:iCs/>
-          <w:sz w:val="24"/>
-          <w:szCs w:val="24"/>
-          <w:lang w:eastAsia="de-DE"/>
-        </w:rPr>
-        <w:t>Client/ Server</w:t>
-      </w:r>
-      <w:r>
-        <w:rPr>
-          <w:rFonts w:eastAsia="Times New Roman" w:cstheme="minorHAnsi"/>
-          <w:sz w:val="24"/>
-          <w:szCs w:val="24"/>
-          <w:lang w:eastAsia="de-DE"/>
-        </w:rPr>
-        <w:t xml:space="preserve">-Anwendungen ist die Umgebung jeweils für </w:t>
-      </w:r>
-      <w:r>
-        <w:rPr>
-          <w:rFonts w:eastAsia="Times New Roman" w:cstheme="minorHAnsi"/>
-          <w:i/>
-          <w:iCs/>
-          <w:sz w:val="24"/>
-          <w:szCs w:val="24"/>
-          <w:lang w:eastAsia="de-DE"/>
-        </w:rPr>
-        <w:t>Clients</w:t>
-      </w:r>
-      <w:r>
-        <w:rPr>
-          <w:rFonts w:eastAsia="Times New Roman" w:cstheme="minorHAnsi"/>
-          <w:sz w:val="24"/>
-          <w:szCs w:val="24"/>
-          <w:lang w:eastAsia="de-DE"/>
-        </w:rPr>
-        <w:t xml:space="preserve"> und </w:t>
-      </w:r>
-      <w:r>
-        <w:rPr>
-          <w:rFonts w:eastAsia="Times New Roman" w:cstheme="minorHAnsi"/>
-          <w:i/>
-          <w:iCs/>
-          <w:sz w:val="24"/>
-          <w:szCs w:val="24"/>
-          <w:lang w:eastAsia="de-DE"/>
-        </w:rPr>
-        <w:t>Server</w:t>
-      </w:r>
-      <w:r>
-        <w:rPr>
-          <w:rFonts w:eastAsia="Times New Roman" w:cstheme="minorHAnsi"/>
-          <w:sz w:val="24"/>
-          <w:szCs w:val="24"/>
-          <w:lang w:eastAsia="de-DE"/>
-        </w:rPr>
-        <w:t xml:space="preserve"> getrennt anzugeben. Unter </w:t>
-      </w:r>
-      <w:r>
+        <w:t>Es sind keine Schnittstellen zu anderen Produkten geplant.</w:t>
+      </w:r>
+      <w:r>
+        <w:rPr>
+          <w:rFonts w:eastAsia="Times New Roman" w:cstheme="minorHAnsi"/>
+          <w:sz w:val="24"/>
+          <w:szCs w:val="24"/>
+          <w:lang w:eastAsia="de-DE"/>
+        </w:rPr>
+        <w:t xml:space="preserve"> </w:t>
+      </w:r>
+      <w:bookmarkStart w:id="17" w:name="_Toc513653218"/>
+    </w:p>
+    <w:p>
+      <w:pPr>
+        <w:spacing w:before="100" w:beforeAutospacing="1" w:after="100" w:afterAutospacing="1" w:line="240" w:lineRule="auto"/>
         <w:rPr>
           <w:rFonts w:eastAsia="Times New Roman" w:cstheme="minorHAnsi"/>
           <w:b/>
           <w:bCs/>
-          <w:sz w:val="24"/>
-          <w:szCs w:val="24"/>
-          <w:lang w:eastAsia="de-DE"/>
-        </w:rPr>
-        <w:t>Software</w:t>
-      </w:r>
-      <w:r>
-        <w:rPr>
-          <w:rFonts w:eastAsia="Times New Roman" w:cstheme="minorHAnsi"/>
-          <w:sz w:val="24"/>
-          <w:szCs w:val="24"/>
-          <w:lang w:eastAsia="de-DE"/>
-        </w:rPr>
-        <w:t xml:space="preserve"> wird angegeben, welche Software-Systeme (Betriebssystem, Laufzeitsystem, Datenbank, Fenstersystem usw.) auf der </w:t>
-      </w:r>
+          <w:kern w:val="36"/>
+          <w:sz w:val="48"/>
+          <w:szCs w:val="48"/>
+          <w:lang w:eastAsia="de-DE"/>
+        </w:rPr>
+      </w:pPr>
       <w:r>
         <w:rPr>
           <w:rFonts w:eastAsia="Times New Roman" w:cstheme="minorHAnsi"/>
           <w:b/>
           <w:bCs/>
-          <w:sz w:val="24"/>
-          <w:szCs w:val="24"/>
-          <w:lang w:eastAsia="de-DE"/>
-        </w:rPr>
-        <w:t>Zielmaschine</w:t>
-      </w:r>
-      <w:r>
-        <w:rPr>
-          <w:rFonts w:eastAsia="Times New Roman" w:cstheme="minorHAnsi"/>
-          <w:sz w:val="24"/>
-          <w:szCs w:val="24"/>
-          <w:lang w:eastAsia="de-DE"/>
-        </w:rPr>
-        <w:t xml:space="preserve"> (Maschine, auf der das fertig gestellte </w:t>
-      </w:r>
-      <w:r>
-        <w:rPr>
-          <w:rFonts w:eastAsia="Times New Roman" w:cstheme="minorHAnsi"/>
-          <w:sz w:val="24"/>
-          <w:szCs w:val="24"/>
-          <w:lang w:eastAsia="de-DE"/>
-        </w:rPr>
-        <w:lastRenderedPageBreak/>
-        <w:t xml:space="preserve">Produkt eingesetzt werden soll) zur Verfügung stehen, z. B. </w:t>
-      </w:r>
-      <w:r>
-        <w:rPr>
-          <w:rFonts w:eastAsia="Times New Roman" w:cstheme="minorHAnsi"/>
-          <w:i/>
-          <w:iCs/>
-          <w:sz w:val="24"/>
-          <w:szCs w:val="24"/>
-          <w:lang w:eastAsia="de-DE"/>
-        </w:rPr>
-        <w:t>Webbrowser</w:t>
-      </w:r>
-      <w:r>
-        <w:rPr>
-          <w:rFonts w:eastAsia="Times New Roman" w:cstheme="minorHAnsi"/>
-          <w:sz w:val="24"/>
-          <w:szCs w:val="24"/>
-          <w:lang w:eastAsia="de-DE"/>
-        </w:rPr>
-        <w:t xml:space="preserve"> auf dem </w:t>
-      </w:r>
-      <w:r>
-        <w:rPr>
-          <w:rFonts w:eastAsia="Times New Roman" w:cstheme="minorHAnsi"/>
-          <w:i/>
-          <w:iCs/>
-          <w:sz w:val="24"/>
-          <w:szCs w:val="24"/>
-          <w:lang w:eastAsia="de-DE"/>
-        </w:rPr>
-        <w:t>Client</w:t>
-      </w:r>
-      <w:r>
-        <w:rPr>
-          <w:rFonts w:eastAsia="Times New Roman" w:cstheme="minorHAnsi"/>
-          <w:sz w:val="24"/>
-          <w:szCs w:val="24"/>
-          <w:lang w:eastAsia="de-DE"/>
-        </w:rPr>
-        <w:t xml:space="preserve">. Unter </w:t>
-      </w:r>
-      <w:r>
+          <w:kern w:val="36"/>
+          <w:sz w:val="48"/>
+          <w:szCs w:val="48"/>
+          <w:lang w:eastAsia="de-DE"/>
+        </w:rPr>
+        <w:t>Spezielle Anforderungen an die Entwicklungsumgebung</w:t>
+      </w:r>
+      <w:bookmarkEnd w:id="17"/>
+    </w:p>
+    <w:p>
+      <w:pPr>
+        <w:pStyle w:val="Listenabsatz"/>
+        <w:numPr>
+          <w:ilvl w:val="1"/>
+          <w:numId w:val="6"/>
+        </w:numPr>
+        <w:spacing w:before="100" w:beforeAutospacing="1" w:after="100" w:afterAutospacing="1" w:line="240" w:lineRule="auto"/>
+        <w:outlineLvl w:val="0"/>
         <w:rPr>
           <w:rFonts w:eastAsia="Times New Roman" w:cstheme="minorHAnsi"/>
           <w:b/>
           <w:bCs/>
-          <w:sz w:val="24"/>
-          <w:szCs w:val="24"/>
-          <w:lang w:eastAsia="de-DE"/>
-        </w:rPr>
-        <w:t>Hardware</w:t>
-      </w:r>
-      <w:r>
-        <w:rPr>
-          <w:rFonts w:eastAsia="Times New Roman" w:cstheme="minorHAnsi"/>
-          <w:sz w:val="24"/>
-          <w:szCs w:val="24"/>
-          <w:lang w:eastAsia="de-DE"/>
-        </w:rPr>
-        <w:t xml:space="preserve"> wird aufgeführt, welche Hardware-Komponenten (CPU, Peripherie, z. B. Grafikbildschirm, Drucker) in minimaler und maximaler Konfiguration für den Produkteinsatz vorgesehen sind. Unter Orgware wird aufgeführt, unter welchen organisatorischen Randbedingungen bzw. Voraussetzungen das Produkt eingesetzt werden soll (z. B. »Elektronische Post ist nur dann sinnvoll einsetzbar, wenn die wichtigsten Empfänger organisatorisch und technisch in das elektronische Postsystem eingegliedert sind, d. h. ein LAN-Anschluss ist erforderlich«). Unter </w:t>
-      </w:r>
+          <w:kern w:val="36"/>
+          <w:sz w:val="48"/>
+          <w:szCs w:val="48"/>
+          <w:lang w:eastAsia="de-DE"/>
+        </w:rPr>
+      </w:pPr>
+      <w:bookmarkStart w:id="18" w:name="_Toc513653219"/>
       <w:r>
         <w:rPr>
           <w:rFonts w:eastAsia="Times New Roman" w:cstheme="minorHAnsi"/>
@@ -7773,36 +8095,187 @@
           <w:szCs w:val="24"/>
           <w:lang w:eastAsia="de-DE"/>
         </w:rPr>
-        <w:t>Produkt-Schnittstellen</w:t>
-      </w:r>
-      <w:r>
-        <w:rPr>
-          <w:rFonts w:eastAsia="Times New Roman" w:cstheme="minorHAnsi"/>
-          <w:sz w:val="24"/>
-          <w:szCs w:val="24"/>
-          <w:lang w:eastAsia="de-DE"/>
-        </w:rPr>
-        <w:t xml:space="preserve"> wird das Produkt in eine bestehende oder geplante Produkt-Familie eingeordnet oder die geforderten bzw. genutzten Schnittstellen zu anderen Produkten, z. B. </w:t>
-      </w:r>
-      <w:r>
-        <w:rPr>
-          <w:rFonts w:eastAsia="Times New Roman" w:cstheme="minorHAnsi"/>
-          <w:i/>
-          <w:iCs/>
-          <w:sz w:val="24"/>
-          <w:szCs w:val="24"/>
-          <w:lang w:eastAsia="de-DE"/>
-        </w:rPr>
-        <w:t>Office</w:t>
-      </w:r>
-      <w:r>
-        <w:rPr>
-          <w:rFonts w:eastAsia="Times New Roman" w:cstheme="minorHAnsi"/>
-          <w:sz w:val="24"/>
-          <w:szCs w:val="24"/>
-          <w:lang w:eastAsia="de-DE"/>
-        </w:rPr>
-        <w:t xml:space="preserve">-Familie von Microsoft, werden definiert bzw. vereinbart (z. B. Schnittstelle zum Ferndiagnosesystem). </w:t>
+        <w:t>Software</w:t>
+      </w:r>
+      <w:bookmarkEnd w:id="18"/>
+    </w:p>
+    <w:p>
+      <w:pPr>
+        <w:pStyle w:val="Listenabsatz"/>
+        <w:numPr>
+          <w:ilvl w:val="1"/>
+          <w:numId w:val="6"/>
+        </w:numPr>
+        <w:spacing w:before="100" w:beforeAutospacing="1" w:after="100" w:afterAutospacing="1" w:line="240" w:lineRule="auto"/>
+        <w:outlineLvl w:val="0"/>
+        <w:rPr>
+          <w:rFonts w:eastAsia="Times New Roman" w:cstheme="minorHAnsi"/>
+          <w:b/>
+          <w:bCs/>
+          <w:kern w:val="36"/>
+          <w:sz w:val="48"/>
+          <w:szCs w:val="48"/>
+          <w:lang w:eastAsia="de-DE"/>
+        </w:rPr>
+      </w:pPr>
+      <w:bookmarkStart w:id="19" w:name="_Toc513653220"/>
+      <w:r>
+        <w:rPr>
+          <w:rFonts w:eastAsia="Times New Roman" w:cstheme="minorHAnsi"/>
+          <w:b/>
+          <w:bCs/>
+          <w:sz w:val="24"/>
+          <w:szCs w:val="24"/>
+          <w:lang w:eastAsia="de-DE"/>
+        </w:rPr>
+        <w:t>Hardware</w:t>
+      </w:r>
+      <w:bookmarkEnd w:id="19"/>
+    </w:p>
+    <w:p>
+      <w:pPr>
+        <w:pStyle w:val="Listenabsatz"/>
+        <w:numPr>
+          <w:ilvl w:val="1"/>
+          <w:numId w:val="6"/>
+        </w:numPr>
+        <w:spacing w:before="100" w:beforeAutospacing="1" w:after="100" w:afterAutospacing="1" w:line="240" w:lineRule="auto"/>
+        <w:outlineLvl w:val="0"/>
+        <w:rPr>
+          <w:rFonts w:eastAsia="Times New Roman" w:cstheme="minorHAnsi"/>
+          <w:b/>
+          <w:bCs/>
+          <w:kern w:val="36"/>
+          <w:sz w:val="48"/>
+          <w:szCs w:val="48"/>
+          <w:lang w:eastAsia="de-DE"/>
+        </w:rPr>
+      </w:pPr>
+      <w:bookmarkStart w:id="20" w:name="_Toc513653221"/>
+      <w:r>
+        <w:rPr>
+          <w:rFonts w:eastAsia="Times New Roman" w:cstheme="minorHAnsi"/>
+          <w:b/>
+          <w:bCs/>
+          <w:sz w:val="24"/>
+          <w:szCs w:val="24"/>
+          <w:lang w:eastAsia="de-DE"/>
+        </w:rPr>
+        <w:t>Orgware</w:t>
+      </w:r>
+      <w:bookmarkEnd w:id="20"/>
+    </w:p>
+    <w:p>
+      <w:pPr>
+        <w:pStyle w:val="Listenabsatz"/>
+        <w:numPr>
+          <w:ilvl w:val="1"/>
+          <w:numId w:val="6"/>
+        </w:numPr>
+        <w:spacing w:before="100" w:beforeAutospacing="1" w:after="100" w:afterAutospacing="1" w:line="240" w:lineRule="auto"/>
+        <w:outlineLvl w:val="0"/>
+        <w:rPr>
+          <w:rFonts w:eastAsia="Times New Roman" w:cstheme="minorHAnsi"/>
+          <w:b/>
+          <w:bCs/>
+          <w:kern w:val="36"/>
+          <w:sz w:val="48"/>
+          <w:szCs w:val="48"/>
+          <w:lang w:eastAsia="de-DE"/>
+        </w:rPr>
+      </w:pPr>
+      <w:bookmarkStart w:id="21" w:name="_Toc513653222"/>
+      <w:r>
+        <w:rPr>
+          <w:rFonts w:eastAsia="Times New Roman" w:cstheme="minorHAnsi"/>
+          <w:b/>
+          <w:bCs/>
+          <w:sz w:val="24"/>
+          <w:szCs w:val="24"/>
+          <w:lang w:eastAsia="de-DE"/>
+        </w:rPr>
+        <w:t>Entwicklungsschnittstellen</w:t>
+      </w:r>
+      <w:bookmarkEnd w:id="21"/>
+    </w:p>
+    <w:p>
+      <w:pPr>
+        <w:spacing w:before="100" w:beforeAutospacing="1" w:after="100" w:afterAutospacing="1" w:line="240" w:lineRule="auto"/>
+        <w:rPr>
+          <w:rFonts w:eastAsia="Times New Roman" w:cstheme="minorHAnsi"/>
+          <w:sz w:val="24"/>
+          <w:szCs w:val="24"/>
+          <w:lang w:eastAsia="de-DE"/>
+        </w:rPr>
+      </w:pPr>
+      <w:r>
+        <w:rPr>
+          <w:rFonts w:eastAsia="Times New Roman" w:cstheme="minorHAnsi"/>
+          <w:sz w:val="24"/>
+          <w:szCs w:val="24"/>
+          <w:lang w:eastAsia="de-DE"/>
+        </w:rPr>
+        <w:t xml:space="preserve">In diesem Kapitel wird die Entwicklungs-Umgebung des Produkts beschrieben. Es wird festgelegt, welche Konfiguration bzgl. Software, Hardware und Orgware für die Entwicklung des Produkts benötigt wird. Diese Festlegungen sind insbesondere dann notwendig, wenn Entwicklungs- und Zielmaschine unterschiedlich </w:t>
+      </w:r>
+      <w:proofErr w:type="gramStart"/>
+      <w:r>
+        <w:rPr>
+          <w:rFonts w:eastAsia="Times New Roman" w:cstheme="minorHAnsi"/>
+          <w:sz w:val="24"/>
+          <w:szCs w:val="24"/>
+          <w:lang w:eastAsia="de-DE"/>
+        </w:rPr>
+        <w:t>sind</w:t>
+      </w:r>
+      <w:proofErr w:type="gramEnd"/>
+      <w:r>
+        <w:rPr>
+          <w:rFonts w:eastAsia="Times New Roman" w:cstheme="minorHAnsi"/>
+          <w:sz w:val="24"/>
+          <w:szCs w:val="24"/>
+          <w:lang w:eastAsia="de-DE"/>
+        </w:rPr>
+        <w:t xml:space="preserve">. Bei Entwicklungs-Schnittstellen ist unter Umständen aufzuführen, über welche einzuhaltenden Hardware- und Software-Schnittstellen Entwicklungs- und Zielrechner gekoppelt sind. Unter </w:t>
+      </w:r>
+      <w:r>
+        <w:rPr>
+          <w:rFonts w:eastAsia="Times New Roman" w:cstheme="minorHAnsi"/>
+          <w:b/>
+          <w:bCs/>
+          <w:sz w:val="24"/>
+          <w:szCs w:val="24"/>
+          <w:lang w:eastAsia="de-DE"/>
+        </w:rPr>
+        <w:t>Software</w:t>
+      </w:r>
+      <w:r>
+        <w:rPr>
+          <w:rFonts w:eastAsia="Times New Roman" w:cstheme="minorHAnsi"/>
+          <w:sz w:val="24"/>
+          <w:szCs w:val="24"/>
+          <w:lang w:eastAsia="de-DE"/>
+        </w:rPr>
+        <w:t xml:space="preserve"> ist insbesondere aufzuführen, welche </w:t>
+      </w:r>
+      <w:r>
+        <w:rPr>
+          <w:rFonts w:eastAsia="Times New Roman" w:cstheme="minorHAnsi"/>
+          <w:b/>
+          <w:bCs/>
+          <w:sz w:val="24"/>
+          <w:szCs w:val="24"/>
+          <w:lang w:eastAsia="de-DE"/>
+        </w:rPr>
+        <w:t>Software-Werkzeuge</w:t>
+      </w:r>
+      <w:r>
+        <w:rPr>
+          <w:rFonts w:eastAsia="Times New Roman" w:cstheme="minorHAnsi"/>
+          <w:sz w:val="24"/>
+          <w:szCs w:val="24"/>
+          <w:lang w:eastAsia="de-DE"/>
+        </w:rPr>
+        <w:t xml:space="preserve">, z. B. CASE-Systeme, Programmierumgebungen, Compiler usw., benötigt werden. </w:t>
       </w:r>
     </w:p>
     <w:p>
@@ -7824,7 +8297,7 @@
           <w:lang w:eastAsia="de-DE"/>
         </w:rPr>
       </w:pPr>
-      <w:bookmarkStart w:id="18" w:name="_Toc513653218"/>
+      <w:bookmarkStart w:id="22" w:name="_Toc513653223"/>
       <w:r>
         <w:rPr>
           <w:rFonts w:eastAsia="Times New Roman" w:cstheme="minorHAnsi"/>
@@ -7835,15 +8308,56 @@
           <w:szCs w:val="48"/>
           <w:lang w:eastAsia="de-DE"/>
         </w:rPr>
-        <w:t>Spezielle Anforderungen an die Entwicklungsumgebung</w:t>
-      </w:r>
-      <w:bookmarkEnd w:id="18"/>
+        <w:lastRenderedPageBreak/>
+        <w:t>Gliederung in Teilprodukte</w:t>
+      </w:r>
+      <w:bookmarkEnd w:id="22"/>
+    </w:p>
+    <w:p>
+      <w:pPr>
+        <w:spacing w:before="100" w:beforeAutospacing="1" w:after="100" w:afterAutospacing="1" w:line="240" w:lineRule="auto"/>
+        <w:rPr>
+          <w:rFonts w:eastAsia="Times New Roman" w:cstheme="minorHAnsi"/>
+          <w:sz w:val="24"/>
+          <w:szCs w:val="24"/>
+          <w:lang w:eastAsia="de-DE"/>
+        </w:rPr>
+      </w:pPr>
+      <w:r>
+        <w:rPr>
+          <w:rFonts w:eastAsia="Times New Roman" w:cstheme="minorHAnsi"/>
+          <w:sz w:val="24"/>
+          <w:szCs w:val="24"/>
+          <w:lang w:eastAsia="de-DE"/>
+        </w:rPr>
+        <w:t xml:space="preserve">Das Produkt wird in Teilprodukte aufgeteilt, die getrennt - aus Sicht des Auftraggebers - entwickelt werden sollen. Die Funktionalität wird den einzelnen Teilprodukten zugeordnet. Die Teilprodukte werden in eine Rangfolge gebracht, die die Realisierungsreihenfolge festlegt. Jedes Teilprodukt sollte einen Umfang besitzen, der in maximal einem halben Kalenderjahr realisierbar ist. </w:t>
+      </w:r>
+      <w:r>
+        <w:rPr>
+          <w:rFonts w:eastAsia="Times New Roman" w:cstheme="minorHAnsi"/>
+          <w:sz w:val="24"/>
+          <w:szCs w:val="24"/>
+          <w:lang w:eastAsia="de-DE"/>
+        </w:rPr>
+        <w:t xml:space="preserve">//TODO glaube </w:t>
+      </w:r>
+      <w:proofErr w:type="spellStart"/>
+      <w:r>
+        <w:rPr>
+          <w:rFonts w:eastAsia="Times New Roman" w:cstheme="minorHAnsi"/>
+          <w:sz w:val="24"/>
+          <w:szCs w:val="24"/>
+          <w:lang w:eastAsia="de-DE"/>
+        </w:rPr>
+        <w:t>nope</w:t>
+      </w:r>
+      <w:proofErr w:type="spellEnd"/>
     </w:p>
     <w:p>
       <w:pPr>
         <w:pStyle w:val="Listenabsatz"/>
         <w:numPr>
-          <w:ilvl w:val="1"/>
+          <w:ilvl w:val="0"/>
           <w:numId w:val="6"/>
         </w:numPr>
         <w:spacing w:before="100" w:beforeAutospacing="1" w:after="100" w:afterAutospacing="1" w:line="240" w:lineRule="auto"/>
@@ -7858,29 +8372,8 @@
           <w:lang w:eastAsia="de-DE"/>
         </w:rPr>
       </w:pPr>
-      <w:bookmarkStart w:id="19" w:name="_Toc513653219"/>
-      <w:r>
-        <w:rPr>
-          <w:rFonts w:eastAsia="Times New Roman" w:cstheme="minorHAnsi"/>
-          <w:b/>
-          <w:bCs/>
-          <w:sz w:val="24"/>
-          <w:szCs w:val="24"/>
-          <w:lang w:eastAsia="de-DE"/>
-        </w:rPr>
-        <w:t>Software</w:t>
-      </w:r>
-      <w:bookmarkEnd w:id="19"/>
-    </w:p>
-    <w:p>
-      <w:pPr>
-        <w:pStyle w:val="Listenabsatz"/>
-        <w:numPr>
-          <w:ilvl w:val="1"/>
-          <w:numId w:val="6"/>
-        </w:numPr>
-        <w:spacing w:before="100" w:beforeAutospacing="1" w:after="100" w:afterAutospacing="1" w:line="240" w:lineRule="auto"/>
-        <w:outlineLvl w:val="0"/>
+      <w:bookmarkStart w:id="23" w:name="_Toc513653224"/>
+      <w:r>
         <w:rPr>
           <w:rFonts w:eastAsia="Times New Roman" w:cstheme="minorHAnsi"/>
           <w:b/>
@@ -7890,254 +8383,9 @@
           <w:szCs w:val="48"/>
           <w:lang w:eastAsia="de-DE"/>
         </w:rPr>
-      </w:pPr>
-      <w:bookmarkStart w:id="20" w:name="_Toc513653220"/>
-      <w:r>
-        <w:rPr>
-          <w:rFonts w:eastAsia="Times New Roman" w:cstheme="minorHAnsi"/>
-          <w:b/>
-          <w:bCs/>
-          <w:sz w:val="24"/>
-          <w:szCs w:val="24"/>
-          <w:lang w:eastAsia="de-DE"/>
-        </w:rPr>
-        <w:t>Hardware</w:t>
-      </w:r>
-      <w:bookmarkEnd w:id="20"/>
-    </w:p>
-    <w:p>
-      <w:pPr>
-        <w:pStyle w:val="Listenabsatz"/>
-        <w:numPr>
-          <w:ilvl w:val="1"/>
-          <w:numId w:val="6"/>
-        </w:numPr>
-        <w:spacing w:before="100" w:beforeAutospacing="1" w:after="100" w:afterAutospacing="1" w:line="240" w:lineRule="auto"/>
-        <w:outlineLvl w:val="0"/>
-        <w:rPr>
-          <w:rFonts w:eastAsia="Times New Roman" w:cstheme="minorHAnsi"/>
-          <w:b/>
-          <w:bCs/>
-          <w:kern w:val="36"/>
-          <w:sz w:val="48"/>
-          <w:szCs w:val="48"/>
-          <w:lang w:eastAsia="de-DE"/>
-        </w:rPr>
-      </w:pPr>
-      <w:bookmarkStart w:id="21" w:name="_Toc513653221"/>
-      <w:r>
-        <w:rPr>
-          <w:rFonts w:eastAsia="Times New Roman" w:cstheme="minorHAnsi"/>
-          <w:b/>
-          <w:bCs/>
-          <w:sz w:val="24"/>
-          <w:szCs w:val="24"/>
-          <w:lang w:eastAsia="de-DE"/>
-        </w:rPr>
-        <w:t>Orgware</w:t>
-      </w:r>
-      <w:bookmarkEnd w:id="21"/>
-    </w:p>
-    <w:p>
-      <w:pPr>
-        <w:pStyle w:val="Listenabsatz"/>
-        <w:numPr>
-          <w:ilvl w:val="1"/>
-          <w:numId w:val="6"/>
-        </w:numPr>
-        <w:spacing w:before="100" w:beforeAutospacing="1" w:after="100" w:afterAutospacing="1" w:line="240" w:lineRule="auto"/>
-        <w:outlineLvl w:val="0"/>
-        <w:rPr>
-          <w:rFonts w:eastAsia="Times New Roman" w:cstheme="minorHAnsi"/>
-          <w:b/>
-          <w:bCs/>
-          <w:kern w:val="36"/>
-          <w:sz w:val="48"/>
-          <w:szCs w:val="48"/>
-          <w:lang w:eastAsia="de-DE"/>
-        </w:rPr>
-      </w:pPr>
-      <w:bookmarkStart w:id="22" w:name="_Toc513653222"/>
-      <w:r>
-        <w:rPr>
-          <w:rFonts w:eastAsia="Times New Roman" w:cstheme="minorHAnsi"/>
-          <w:b/>
-          <w:bCs/>
-          <w:sz w:val="24"/>
-          <w:szCs w:val="24"/>
-          <w:lang w:eastAsia="de-DE"/>
-        </w:rPr>
-        <w:t>Entwicklungsschnittstellen</w:t>
-      </w:r>
-      <w:bookmarkEnd w:id="22"/>
-    </w:p>
-    <w:p>
-      <w:pPr>
-        <w:spacing w:before="100" w:beforeAutospacing="1" w:after="100" w:afterAutospacing="1" w:line="240" w:lineRule="auto"/>
-        <w:rPr>
-          <w:rFonts w:eastAsia="Times New Roman" w:cstheme="minorHAnsi"/>
-          <w:sz w:val="24"/>
-          <w:szCs w:val="24"/>
-          <w:lang w:eastAsia="de-DE"/>
-        </w:rPr>
-      </w:pPr>
-      <w:r>
-        <w:rPr>
-          <w:rFonts w:eastAsia="Times New Roman" w:cstheme="minorHAnsi"/>
-          <w:sz w:val="24"/>
-          <w:szCs w:val="24"/>
-          <w:lang w:eastAsia="de-DE"/>
-        </w:rPr>
-        <w:t xml:space="preserve">In diesem Kapitel wird die Entwicklungs-Umgebung des Produkts beschrieben. Es wird festgelegt, welche Konfiguration bzgl. Software, Hardware und Orgware für die Entwicklung des Produkts benötigt wird. Diese Festlegungen sind insbesondere dann notwendig, wenn Entwicklungs- und Zielmaschine unterschiedlich </w:t>
-      </w:r>
-      <w:proofErr w:type="gramStart"/>
-      <w:r>
-        <w:rPr>
-          <w:rFonts w:eastAsia="Times New Roman" w:cstheme="minorHAnsi"/>
-          <w:sz w:val="24"/>
-          <w:szCs w:val="24"/>
-          <w:lang w:eastAsia="de-DE"/>
-        </w:rPr>
-        <w:t>sind</w:t>
-      </w:r>
-      <w:proofErr w:type="gramEnd"/>
-      <w:r>
-        <w:rPr>
-          <w:rFonts w:eastAsia="Times New Roman" w:cstheme="minorHAnsi"/>
-          <w:sz w:val="24"/>
-          <w:szCs w:val="24"/>
-          <w:lang w:eastAsia="de-DE"/>
-        </w:rPr>
-        <w:t xml:space="preserve">. Bei Entwicklungs-Schnittstellen ist unter Umständen aufzuführen, über welche einzuhaltenden Hardware- und Software-Schnittstellen Entwicklungs- und Zielrechner gekoppelt sind. Unter </w:t>
-      </w:r>
-      <w:r>
-        <w:rPr>
-          <w:rFonts w:eastAsia="Times New Roman" w:cstheme="minorHAnsi"/>
-          <w:b/>
-          <w:bCs/>
-          <w:sz w:val="24"/>
-          <w:szCs w:val="24"/>
-          <w:lang w:eastAsia="de-DE"/>
-        </w:rPr>
-        <w:t>Software</w:t>
-      </w:r>
-      <w:r>
-        <w:rPr>
-          <w:rFonts w:eastAsia="Times New Roman" w:cstheme="minorHAnsi"/>
-          <w:sz w:val="24"/>
-          <w:szCs w:val="24"/>
-          <w:lang w:eastAsia="de-DE"/>
-        </w:rPr>
-        <w:t xml:space="preserve"> ist insbesondere aufzuführen, welche </w:t>
-      </w:r>
-      <w:r>
-        <w:rPr>
-          <w:rFonts w:eastAsia="Times New Roman" w:cstheme="minorHAnsi"/>
-          <w:b/>
-          <w:bCs/>
-          <w:sz w:val="24"/>
-          <w:szCs w:val="24"/>
-          <w:lang w:eastAsia="de-DE"/>
-        </w:rPr>
-        <w:t>Software-Werkzeuge</w:t>
-      </w:r>
-      <w:r>
-        <w:rPr>
-          <w:rFonts w:eastAsia="Times New Roman" w:cstheme="minorHAnsi"/>
-          <w:sz w:val="24"/>
-          <w:szCs w:val="24"/>
-          <w:lang w:eastAsia="de-DE"/>
-        </w:rPr>
-        <w:t xml:space="preserve">, z. B. CASE-Systeme, Programmierumgebungen, Compiler usw., benötigt werden. </w:t>
-      </w:r>
-    </w:p>
-    <w:p>
-      <w:pPr>
-        <w:pStyle w:val="Listenabsatz"/>
-        <w:numPr>
-          <w:ilvl w:val="0"/>
-          <w:numId w:val="6"/>
-        </w:numPr>
-        <w:spacing w:before="100" w:beforeAutospacing="1" w:after="100" w:afterAutospacing="1" w:line="240" w:lineRule="auto"/>
-        <w:outlineLvl w:val="0"/>
-        <w:rPr>
-          <w:rFonts w:eastAsia="Times New Roman" w:cstheme="minorHAnsi"/>
-          <w:b/>
-          <w:bCs/>
-          <w:kern w:val="36"/>
-          <w:sz w:val="48"/>
-          <w:szCs w:val="48"/>
-          <w:lang w:eastAsia="de-DE"/>
-        </w:rPr>
-      </w:pPr>
-      <w:bookmarkStart w:id="23" w:name="_Toc513653223"/>
-      <w:r>
-        <w:rPr>
-          <w:rFonts w:eastAsia="Times New Roman" w:cstheme="minorHAnsi"/>
-          <w:b/>
-          <w:bCs/>
-          <w:kern w:val="36"/>
-          <w:sz w:val="48"/>
-          <w:szCs w:val="48"/>
-          <w:lang w:eastAsia="de-DE"/>
-        </w:rPr>
-        <w:t>Gliederung in Teilprodukte</w:t>
+        <w:t>Ergänzungen</w:t>
       </w:r>
       <w:bookmarkEnd w:id="23"/>
-    </w:p>
-    <w:p>
-      <w:pPr>
-        <w:spacing w:before="100" w:beforeAutospacing="1" w:after="100" w:afterAutospacing="1" w:line="240" w:lineRule="auto"/>
-        <w:rPr>
-          <w:rFonts w:eastAsia="Times New Roman" w:cstheme="minorHAnsi"/>
-          <w:sz w:val="24"/>
-          <w:szCs w:val="24"/>
-          <w:lang w:eastAsia="de-DE"/>
-        </w:rPr>
-      </w:pPr>
-      <w:r>
-        <w:rPr>
-          <w:rFonts w:eastAsia="Times New Roman" w:cstheme="minorHAnsi"/>
-          <w:sz w:val="24"/>
-          <w:szCs w:val="24"/>
-          <w:lang w:eastAsia="de-DE"/>
-        </w:rPr>
-        <w:t xml:space="preserve">Das Produkt wird in Teilprodukte aufgeteilt, die getrennt - aus Sicht des Auftraggebers - entwickelt werden sollen. Die Funktionalität wird den einzelnen Teilprodukten zugeordnet. Die Teilprodukte werden in eine Rangfolge gebracht, die die Realisierungsreihenfolge festlegt. Jedes Teilprodukt sollte einen Umfang besitzen, der in maximal einem halben Kalenderjahr realisierbar ist. </w:t>
-      </w:r>
-    </w:p>
-    <w:p>
-      <w:pPr>
-        <w:pStyle w:val="Listenabsatz"/>
-        <w:numPr>
-          <w:ilvl w:val="0"/>
-          <w:numId w:val="6"/>
-        </w:numPr>
-        <w:spacing w:before="100" w:beforeAutospacing="1" w:after="100" w:afterAutospacing="1" w:line="240" w:lineRule="auto"/>
-        <w:outlineLvl w:val="0"/>
-        <w:rPr>
-          <w:rFonts w:eastAsia="Times New Roman" w:cstheme="minorHAnsi"/>
-          <w:b/>
-          <w:bCs/>
-          <w:kern w:val="36"/>
-          <w:sz w:val="48"/>
-          <w:szCs w:val="48"/>
-          <w:lang w:eastAsia="de-DE"/>
-        </w:rPr>
-      </w:pPr>
-      <w:bookmarkStart w:id="24" w:name="_Toc513653224"/>
-      <w:r>
-        <w:rPr>
-          <w:rFonts w:eastAsia="Times New Roman" w:cstheme="minorHAnsi"/>
-          <w:b/>
-          <w:bCs/>
-          <w:kern w:val="36"/>
-          <w:sz w:val="48"/>
-          <w:szCs w:val="48"/>
-          <w:lang w:eastAsia="de-DE"/>
-        </w:rPr>
-        <w:t>Ergänzungen</w:t>
-      </w:r>
-      <w:bookmarkEnd w:id="24"/>
     </w:p>
     <w:p>
       <w:pPr>
@@ -8250,6 +8498,28 @@
         </w:rPr>
         <w:t xml:space="preserve">Bereitstellung von Hilfspersonal. </w:t>
       </w:r>
+    </w:p>
+    <w:p>
+      <w:pPr>
+        <w:spacing w:before="100" w:beforeAutospacing="1" w:after="100" w:afterAutospacing="1" w:line="240" w:lineRule="auto"/>
+        <w:rPr>
+          <w:rFonts w:eastAsia="Times New Roman" w:cstheme="minorHAnsi"/>
+          <w:sz w:val="24"/>
+          <w:szCs w:val="24"/>
+          <w:lang w:eastAsia="de-DE"/>
+        </w:rPr>
+      </w:pPr>
+      <w:r>
+        <w:rPr>
+          <w:rFonts w:eastAsia="Times New Roman" w:cstheme="minorHAnsi"/>
+          <w:sz w:val="24"/>
+          <w:szCs w:val="24"/>
+          <w:lang w:eastAsia="de-DE"/>
+        </w:rPr>
+        <w:t>//TODO glaube nope</w:t>
+      </w:r>
+      <w:bookmarkStart w:id="24" w:name="_GoBack"/>
+      <w:bookmarkEnd w:id="24"/>
     </w:p>
     <w:p>
       <w:pPr>
@@ -8512,6 +8782,119 @@
     </w:lvl>
   </w:abstractNum>
   <w:abstractNum w:abstractNumId="2" w15:restartNumberingAfterBreak="0">
+    <w:nsid w:val="066451E4"/>
+    <w:multiLevelType w:val="hybridMultilevel"/>
+    <w:tmpl w:val="A0382882"/>
+    <w:lvl w:ilvl="0" w:tplc="04070001">
+      <w:start w:val="1"/>
+      <w:numFmt w:val="bullet"/>
+      <w:lvlText w:val=""/>
+      <w:lvlJc w:val="left"/>
+      <w:pPr>
+        <w:ind w:left="1428" w:hanging="360"/>
+      </w:pPr>
+      <w:rPr>
+        <w:rFonts w:ascii="Symbol" w:hAnsi="Symbol" w:hint="default"/>
+      </w:rPr>
+    </w:lvl>
+    <w:lvl w:ilvl="1" w:tplc="04070003" w:tentative="1">
+      <w:start w:val="1"/>
+      <w:numFmt w:val="bullet"/>
+      <w:lvlText w:val="o"/>
+      <w:lvlJc w:val="left"/>
+      <w:pPr>
+        <w:ind w:left="2148" w:hanging="360"/>
+      </w:pPr>
+      <w:rPr>
+        <w:rFonts w:ascii="Courier New" w:hAnsi="Courier New" w:cs="Courier New" w:hint="default"/>
+      </w:rPr>
+    </w:lvl>
+    <w:lvl w:ilvl="2" w:tplc="04070005" w:tentative="1">
+      <w:start w:val="1"/>
+      <w:numFmt w:val="bullet"/>
+      <w:lvlText w:val=""/>
+      <w:lvlJc w:val="left"/>
+      <w:pPr>
+        <w:ind w:left="2868" w:hanging="360"/>
+      </w:pPr>
+      <w:rPr>
+        <w:rFonts w:ascii="Wingdings" w:hAnsi="Wingdings" w:hint="default"/>
+      </w:rPr>
+    </w:lvl>
+    <w:lvl w:ilvl="3" w:tplc="04070001" w:tentative="1">
+      <w:start w:val="1"/>
+      <w:numFmt w:val="bullet"/>
+      <w:lvlText w:val=""/>
+      <w:lvlJc w:val="left"/>
+      <w:pPr>
+        <w:ind w:left="3588" w:hanging="360"/>
+      </w:pPr>
+      <w:rPr>
+        <w:rFonts w:ascii="Symbol" w:hAnsi="Symbol" w:hint="default"/>
+      </w:rPr>
+    </w:lvl>
+    <w:lvl w:ilvl="4" w:tplc="04070003" w:tentative="1">
+      <w:start w:val="1"/>
+      <w:numFmt w:val="bullet"/>
+      <w:lvlText w:val="o"/>
+      <w:lvlJc w:val="left"/>
+      <w:pPr>
+        <w:ind w:left="4308" w:hanging="360"/>
+      </w:pPr>
+      <w:rPr>
+        <w:rFonts w:ascii="Courier New" w:hAnsi="Courier New" w:cs="Courier New" w:hint="default"/>
+      </w:rPr>
+    </w:lvl>
+    <w:lvl w:ilvl="5" w:tplc="04070005" w:tentative="1">
+      <w:start w:val="1"/>
+      <w:numFmt w:val="bullet"/>
+      <w:lvlText w:val=""/>
+      <w:lvlJc w:val="left"/>
+      <w:pPr>
+        <w:ind w:left="5028" w:hanging="360"/>
+      </w:pPr>
+      <w:rPr>
+        <w:rFonts w:ascii="Wingdings" w:hAnsi="Wingdings" w:hint="default"/>
+      </w:rPr>
+    </w:lvl>
+    <w:lvl w:ilvl="6" w:tplc="04070001" w:tentative="1">
+      <w:start w:val="1"/>
+      <w:numFmt w:val="bullet"/>
+      <w:lvlText w:val=""/>
+      <w:lvlJc w:val="left"/>
+      <w:pPr>
+        <w:ind w:left="5748" w:hanging="360"/>
+      </w:pPr>
+      <w:rPr>
+        <w:rFonts w:ascii="Symbol" w:hAnsi="Symbol" w:hint="default"/>
+      </w:rPr>
+    </w:lvl>
+    <w:lvl w:ilvl="7" w:tplc="04070003" w:tentative="1">
+      <w:start w:val="1"/>
+      <w:numFmt w:val="bullet"/>
+      <w:lvlText w:val="o"/>
+      <w:lvlJc w:val="left"/>
+      <w:pPr>
+        <w:ind w:left="6468" w:hanging="360"/>
+      </w:pPr>
+      <w:rPr>
+        <w:rFonts w:ascii="Courier New" w:hAnsi="Courier New" w:cs="Courier New" w:hint="default"/>
+      </w:rPr>
+    </w:lvl>
+    <w:lvl w:ilvl="8" w:tplc="04070005" w:tentative="1">
+      <w:start w:val="1"/>
+      <w:numFmt w:val="bullet"/>
+      <w:lvlText w:val=""/>
+      <w:lvlJc w:val="left"/>
+      <w:pPr>
+        <w:ind w:left="7188" w:hanging="360"/>
+      </w:pPr>
+      <w:rPr>
+        <w:rFonts w:ascii="Wingdings" w:hAnsi="Wingdings" w:hint="default"/>
+      </w:rPr>
+    </w:lvl>
+  </w:abstractNum>
+  <w:abstractNum w:abstractNumId="3" w15:restartNumberingAfterBreak="0">
     <w:nsid w:val="0B74109A"/>
     <w:multiLevelType w:val="multilevel"/>
     <w:tmpl w:val="8DBA9634"/>
@@ -8639,7 +9022,7 @@
       </w:rPr>
     </w:lvl>
   </w:abstractNum>
-  <w:abstractNum w:abstractNumId="3" w15:restartNumberingAfterBreak="0">
+  <w:abstractNum w:abstractNumId="4" w15:restartNumberingAfterBreak="0">
     <w:nsid w:val="12515CFC"/>
     <w:multiLevelType w:val="multilevel"/>
     <w:tmpl w:val="8DBA9634"/>
@@ -8767,7 +9150,7 @@
       </w:rPr>
     </w:lvl>
   </w:abstractNum>
-  <w:abstractNum w:abstractNumId="4" w15:restartNumberingAfterBreak="0">
+  <w:abstractNum w:abstractNumId="5" w15:restartNumberingAfterBreak="0">
     <w:nsid w:val="13DC1A15"/>
     <w:multiLevelType w:val="hybridMultilevel"/>
     <w:tmpl w:val="7BA60328"/>
@@ -8853,7 +9236,120 @@
       </w:pPr>
     </w:lvl>
   </w:abstractNum>
-  <w:abstractNum w:abstractNumId="5" w15:restartNumberingAfterBreak="0">
+  <w:abstractNum w:abstractNumId="6" w15:restartNumberingAfterBreak="0">
+    <w:nsid w:val="17AD0DFB"/>
+    <w:multiLevelType w:val="hybridMultilevel"/>
+    <w:tmpl w:val="37343206"/>
+    <w:lvl w:ilvl="0" w:tplc="04070001">
+      <w:start w:val="1"/>
+      <w:numFmt w:val="bullet"/>
+      <w:lvlText w:val=""/>
+      <w:lvlJc w:val="left"/>
+      <w:pPr>
+        <w:ind w:left="1428" w:hanging="360"/>
+      </w:pPr>
+      <w:rPr>
+        <w:rFonts w:ascii="Symbol" w:hAnsi="Symbol" w:hint="default"/>
+      </w:rPr>
+    </w:lvl>
+    <w:lvl w:ilvl="1" w:tplc="04070003">
+      <w:start w:val="1"/>
+      <w:numFmt w:val="bullet"/>
+      <w:lvlText w:val="o"/>
+      <w:lvlJc w:val="left"/>
+      <w:pPr>
+        <w:ind w:left="2148" w:hanging="360"/>
+      </w:pPr>
+      <w:rPr>
+        <w:rFonts w:ascii="Courier New" w:hAnsi="Courier New" w:cs="Courier New" w:hint="default"/>
+      </w:rPr>
+    </w:lvl>
+    <w:lvl w:ilvl="2" w:tplc="04070005" w:tentative="1">
+      <w:start w:val="1"/>
+      <w:numFmt w:val="bullet"/>
+      <w:lvlText w:val=""/>
+      <w:lvlJc w:val="left"/>
+      <w:pPr>
+        <w:ind w:left="2868" w:hanging="360"/>
+      </w:pPr>
+      <w:rPr>
+        <w:rFonts w:ascii="Wingdings" w:hAnsi="Wingdings" w:hint="default"/>
+      </w:rPr>
+    </w:lvl>
+    <w:lvl w:ilvl="3" w:tplc="04070001" w:tentative="1">
+      <w:start w:val="1"/>
+      <w:numFmt w:val="bullet"/>
+      <w:lvlText w:val=""/>
+      <w:lvlJc w:val="left"/>
+      <w:pPr>
+        <w:ind w:left="3588" w:hanging="360"/>
+      </w:pPr>
+      <w:rPr>
+        <w:rFonts w:ascii="Symbol" w:hAnsi="Symbol" w:hint="default"/>
+      </w:rPr>
+    </w:lvl>
+    <w:lvl w:ilvl="4" w:tplc="04070003" w:tentative="1">
+      <w:start w:val="1"/>
+      <w:numFmt w:val="bullet"/>
+      <w:lvlText w:val="o"/>
+      <w:lvlJc w:val="left"/>
+      <w:pPr>
+        <w:ind w:left="4308" w:hanging="360"/>
+      </w:pPr>
+      <w:rPr>
+        <w:rFonts w:ascii="Courier New" w:hAnsi="Courier New" w:cs="Courier New" w:hint="default"/>
+      </w:rPr>
+    </w:lvl>
+    <w:lvl w:ilvl="5" w:tplc="04070005" w:tentative="1">
+      <w:start w:val="1"/>
+      <w:numFmt w:val="bullet"/>
+      <w:lvlText w:val=""/>
+      <w:lvlJc w:val="left"/>
+      <w:pPr>
+        <w:ind w:left="5028" w:hanging="360"/>
+      </w:pPr>
+      <w:rPr>
+        <w:rFonts w:ascii="Wingdings" w:hAnsi="Wingdings" w:hint="default"/>
+      </w:rPr>
+    </w:lvl>
+    <w:lvl w:ilvl="6" w:tplc="04070001" w:tentative="1">
+      <w:start w:val="1"/>
+      <w:numFmt w:val="bullet"/>
+      <w:lvlText w:val=""/>
+      <w:lvlJc w:val="left"/>
+      <w:pPr>
+        <w:ind w:left="5748" w:hanging="360"/>
+      </w:pPr>
+      <w:rPr>
+        <w:rFonts w:ascii="Symbol" w:hAnsi="Symbol" w:hint="default"/>
+      </w:rPr>
+    </w:lvl>
+    <w:lvl w:ilvl="7" w:tplc="04070003" w:tentative="1">
+      <w:start w:val="1"/>
+      <w:numFmt w:val="bullet"/>
+      <w:lvlText w:val="o"/>
+      <w:lvlJc w:val="left"/>
+      <w:pPr>
+        <w:ind w:left="6468" w:hanging="360"/>
+      </w:pPr>
+      <w:rPr>
+        <w:rFonts w:ascii="Courier New" w:hAnsi="Courier New" w:cs="Courier New" w:hint="default"/>
+      </w:rPr>
+    </w:lvl>
+    <w:lvl w:ilvl="8" w:tplc="04070005" w:tentative="1">
+      <w:start w:val="1"/>
+      <w:numFmt w:val="bullet"/>
+      <w:lvlText w:val=""/>
+      <w:lvlJc w:val="left"/>
+      <w:pPr>
+        <w:ind w:left="7188" w:hanging="360"/>
+      </w:pPr>
+      <w:rPr>
+        <w:rFonts w:ascii="Wingdings" w:hAnsi="Wingdings" w:hint="default"/>
+      </w:rPr>
+    </w:lvl>
+  </w:abstractNum>
+  <w:abstractNum w:abstractNumId="7" w15:restartNumberingAfterBreak="0">
     <w:nsid w:val="1D061A49"/>
     <w:multiLevelType w:val="multilevel"/>
     <w:tmpl w:val="3E327E70"/>
@@ -9002,7 +9498,7 @@
       </w:rPr>
     </w:lvl>
   </w:abstractNum>
-  <w:abstractNum w:abstractNumId="6" w15:restartNumberingAfterBreak="0">
+  <w:abstractNum w:abstractNumId="8" w15:restartNumberingAfterBreak="0">
     <w:nsid w:val="21EF1633"/>
     <w:multiLevelType w:val="multilevel"/>
     <w:tmpl w:val="9A44D0CE"/>
@@ -9151,7 +9647,7 @@
       </w:rPr>
     </w:lvl>
   </w:abstractNum>
-  <w:abstractNum w:abstractNumId="7" w15:restartNumberingAfterBreak="0">
+  <w:abstractNum w:abstractNumId="9" w15:restartNumberingAfterBreak="0">
     <w:nsid w:val="2B336F34"/>
     <w:multiLevelType w:val="hybridMultilevel"/>
     <w:tmpl w:val="CA1E8446"/>
@@ -9264,7 +9760,7 @@
       </w:rPr>
     </w:lvl>
   </w:abstractNum>
-  <w:abstractNum w:abstractNumId="8" w15:restartNumberingAfterBreak="0">
+  <w:abstractNum w:abstractNumId="10" w15:restartNumberingAfterBreak="0">
     <w:nsid w:val="2F2F67D4"/>
     <w:multiLevelType w:val="hybridMultilevel"/>
     <w:tmpl w:val="03B8F4DA"/>
@@ -9377,7 +9873,7 @@
       </w:rPr>
     </w:lvl>
   </w:abstractNum>
-  <w:abstractNum w:abstractNumId="9" w15:restartNumberingAfterBreak="0">
+  <w:abstractNum w:abstractNumId="11" w15:restartNumberingAfterBreak="0">
     <w:nsid w:val="2FE533E5"/>
     <w:multiLevelType w:val="multilevel"/>
     <w:tmpl w:val="8DBA9634"/>
@@ -9505,7 +10001,7 @@
       </w:rPr>
     </w:lvl>
   </w:abstractNum>
-  <w:abstractNum w:abstractNumId="10" w15:restartNumberingAfterBreak="0">
+  <w:abstractNum w:abstractNumId="12" w15:restartNumberingAfterBreak="0">
     <w:nsid w:val="30556B9A"/>
     <w:multiLevelType w:val="multilevel"/>
     <w:tmpl w:val="8DBA9634"/>
@@ -9633,7 +10129,7 @@
       </w:rPr>
     </w:lvl>
   </w:abstractNum>
-  <w:abstractNum w:abstractNumId="11" w15:restartNumberingAfterBreak="0">
+  <w:abstractNum w:abstractNumId="13" w15:restartNumberingAfterBreak="0">
     <w:nsid w:val="341B3F0D"/>
     <w:multiLevelType w:val="multilevel"/>
     <w:tmpl w:val="4C3619DA"/>
@@ -9782,7 +10278,7 @@
       </w:rPr>
     </w:lvl>
   </w:abstractNum>
-  <w:abstractNum w:abstractNumId="12" w15:restartNumberingAfterBreak="0">
+  <w:abstractNum w:abstractNumId="14" w15:restartNumberingAfterBreak="0">
     <w:nsid w:val="449E262A"/>
     <w:multiLevelType w:val="multilevel"/>
     <w:tmpl w:val="67548858"/>
@@ -9908,7 +10404,7 @@
       </w:rPr>
     </w:lvl>
   </w:abstractNum>
-  <w:abstractNum w:abstractNumId="13" w15:restartNumberingAfterBreak="0">
+  <w:abstractNum w:abstractNumId="15" w15:restartNumberingAfterBreak="0">
     <w:nsid w:val="44EB2858"/>
     <w:multiLevelType w:val="hybridMultilevel"/>
     <w:tmpl w:val="DE60C93A"/>
@@ -10021,7 +10517,7 @@
       </w:rPr>
     </w:lvl>
   </w:abstractNum>
-  <w:abstractNum w:abstractNumId="14" w15:restartNumberingAfterBreak="0">
+  <w:abstractNum w:abstractNumId="16" w15:restartNumberingAfterBreak="0">
     <w:nsid w:val="45CB2D4A"/>
     <w:multiLevelType w:val="hybridMultilevel"/>
     <w:tmpl w:val="42205AE6"/>
@@ -10134,7 +10630,120 @@
       </w:rPr>
     </w:lvl>
   </w:abstractNum>
-  <w:abstractNum w:abstractNumId="15" w15:restartNumberingAfterBreak="0">
+  <w:abstractNum w:abstractNumId="17" w15:restartNumberingAfterBreak="0">
+    <w:nsid w:val="50102B1F"/>
+    <w:multiLevelType w:val="hybridMultilevel"/>
+    <w:tmpl w:val="EA7ADF38"/>
+    <w:lvl w:ilvl="0" w:tplc="04070001">
+      <w:start w:val="1"/>
+      <w:numFmt w:val="bullet"/>
+      <w:lvlText w:val=""/>
+      <w:lvlJc w:val="left"/>
+      <w:pPr>
+        <w:ind w:left="720" w:hanging="360"/>
+      </w:pPr>
+      <w:rPr>
+        <w:rFonts w:ascii="Symbol" w:hAnsi="Symbol" w:hint="default"/>
+      </w:rPr>
+    </w:lvl>
+    <w:lvl w:ilvl="1" w:tplc="04070003">
+      <w:start w:val="1"/>
+      <w:numFmt w:val="bullet"/>
+      <w:lvlText w:val="o"/>
+      <w:lvlJc w:val="left"/>
+      <w:pPr>
+        <w:ind w:left="1440" w:hanging="360"/>
+      </w:pPr>
+      <w:rPr>
+        <w:rFonts w:ascii="Courier New" w:hAnsi="Courier New" w:cs="Courier New" w:hint="default"/>
+      </w:rPr>
+    </w:lvl>
+    <w:lvl w:ilvl="2" w:tplc="04070005" w:tentative="1">
+      <w:start w:val="1"/>
+      <w:numFmt w:val="bullet"/>
+      <w:lvlText w:val=""/>
+      <w:lvlJc w:val="left"/>
+      <w:pPr>
+        <w:ind w:left="2160" w:hanging="360"/>
+      </w:pPr>
+      <w:rPr>
+        <w:rFonts w:ascii="Wingdings" w:hAnsi="Wingdings" w:hint="default"/>
+      </w:rPr>
+    </w:lvl>
+    <w:lvl w:ilvl="3" w:tplc="04070001" w:tentative="1">
+      <w:start w:val="1"/>
+      <w:numFmt w:val="bullet"/>
+      <w:lvlText w:val=""/>
+      <w:lvlJc w:val="left"/>
+      <w:pPr>
+        <w:ind w:left="2880" w:hanging="360"/>
+      </w:pPr>
+      <w:rPr>
+        <w:rFonts w:ascii="Symbol" w:hAnsi="Symbol" w:hint="default"/>
+      </w:rPr>
+    </w:lvl>
+    <w:lvl w:ilvl="4" w:tplc="04070003" w:tentative="1">
+      <w:start w:val="1"/>
+      <w:numFmt w:val="bullet"/>
+      <w:lvlText w:val="o"/>
+      <w:lvlJc w:val="left"/>
+      <w:pPr>
+        <w:ind w:left="3600" w:hanging="360"/>
+      </w:pPr>
+      <w:rPr>
+        <w:rFonts w:ascii="Courier New" w:hAnsi="Courier New" w:cs="Courier New" w:hint="default"/>
+      </w:rPr>
+    </w:lvl>
+    <w:lvl w:ilvl="5" w:tplc="04070005" w:tentative="1">
+      <w:start w:val="1"/>
+      <w:numFmt w:val="bullet"/>
+      <w:lvlText w:val=""/>
+      <w:lvlJc w:val="left"/>
+      <w:pPr>
+        <w:ind w:left="4320" w:hanging="360"/>
+      </w:pPr>
+      <w:rPr>
+        <w:rFonts w:ascii="Wingdings" w:hAnsi="Wingdings" w:hint="default"/>
+      </w:rPr>
+    </w:lvl>
+    <w:lvl w:ilvl="6" w:tplc="04070001" w:tentative="1">
+      <w:start w:val="1"/>
+      <w:numFmt w:val="bullet"/>
+      <w:lvlText w:val=""/>
+      <w:lvlJc w:val="left"/>
+      <w:pPr>
+        <w:ind w:left="5040" w:hanging="360"/>
+      </w:pPr>
+      <w:rPr>
+        <w:rFonts w:ascii="Symbol" w:hAnsi="Symbol" w:hint="default"/>
+      </w:rPr>
+    </w:lvl>
+    <w:lvl w:ilvl="7" w:tplc="04070003" w:tentative="1">
+      <w:start w:val="1"/>
+      <w:numFmt w:val="bullet"/>
+      <w:lvlText w:val="o"/>
+      <w:lvlJc w:val="left"/>
+      <w:pPr>
+        <w:ind w:left="5760" w:hanging="360"/>
+      </w:pPr>
+      <w:rPr>
+        <w:rFonts w:ascii="Courier New" w:hAnsi="Courier New" w:cs="Courier New" w:hint="default"/>
+      </w:rPr>
+    </w:lvl>
+    <w:lvl w:ilvl="8" w:tplc="04070005" w:tentative="1">
+      <w:start w:val="1"/>
+      <w:numFmt w:val="bullet"/>
+      <w:lvlText w:val=""/>
+      <w:lvlJc w:val="left"/>
+      <w:pPr>
+        <w:ind w:left="6480" w:hanging="360"/>
+      </w:pPr>
+      <w:rPr>
+        <w:rFonts w:ascii="Wingdings" w:hAnsi="Wingdings" w:hint="default"/>
+      </w:rPr>
+    </w:lvl>
+  </w:abstractNum>
+  <w:abstractNum w:abstractNumId="18" w15:restartNumberingAfterBreak="0">
     <w:nsid w:val="51225DE5"/>
     <w:multiLevelType w:val="multilevel"/>
     <w:tmpl w:val="8DBA9634"/>
@@ -10262,7 +10871,7 @@
       </w:rPr>
     </w:lvl>
   </w:abstractNum>
-  <w:abstractNum w:abstractNumId="16" w15:restartNumberingAfterBreak="0">
+  <w:abstractNum w:abstractNumId="19" w15:restartNumberingAfterBreak="0">
     <w:nsid w:val="584D3CF9"/>
     <w:multiLevelType w:val="hybridMultilevel"/>
     <w:tmpl w:val="D0304EB4"/>
@@ -10375,7 +10984,7 @@
       </w:rPr>
     </w:lvl>
   </w:abstractNum>
-  <w:abstractNum w:abstractNumId="17" w15:restartNumberingAfterBreak="0">
+  <w:abstractNum w:abstractNumId="20" w15:restartNumberingAfterBreak="0">
     <w:nsid w:val="5F9F0EE1"/>
     <w:multiLevelType w:val="hybridMultilevel"/>
     <w:tmpl w:val="1F1CC34A"/>
@@ -10488,7 +11097,7 @@
       </w:rPr>
     </w:lvl>
   </w:abstractNum>
-  <w:abstractNum w:abstractNumId="18" w15:restartNumberingAfterBreak="0">
+  <w:abstractNum w:abstractNumId="21" w15:restartNumberingAfterBreak="0">
     <w:nsid w:val="69CE4CDF"/>
     <w:multiLevelType w:val="multilevel"/>
     <w:tmpl w:val="B93CE0AE"/>
@@ -10637,7 +11246,7 @@
       </w:rPr>
     </w:lvl>
   </w:abstractNum>
-  <w:abstractNum w:abstractNumId="19" w15:restartNumberingAfterBreak="0">
+  <w:abstractNum w:abstractNumId="22" w15:restartNumberingAfterBreak="0">
     <w:nsid w:val="73304868"/>
     <w:multiLevelType w:val="multilevel"/>
     <w:tmpl w:val="8DBA9634"/>
@@ -10765,7 +11374,7 @@
       </w:rPr>
     </w:lvl>
   </w:abstractNum>
-  <w:abstractNum w:abstractNumId="20" w15:restartNumberingAfterBreak="0">
+  <w:abstractNum w:abstractNumId="23" w15:restartNumberingAfterBreak="0">
     <w:nsid w:val="7FD844D9"/>
     <w:multiLevelType w:val="hybridMultilevel"/>
     <w:tmpl w:val="0C6851F0"/>
@@ -10879,67 +11488,76 @@
     </w:lvl>
   </w:abstractNum>
   <w:num w:numId="1">
-    <w:abstractNumId w:val="11"/>
+    <w:abstractNumId w:val="13"/>
   </w:num>
   <w:num w:numId="2">
+    <w:abstractNumId w:val="21"/>
+  </w:num>
+  <w:num w:numId="3">
+    <w:abstractNumId w:val="7"/>
+  </w:num>
+  <w:num w:numId="4">
+    <w:abstractNumId w:val="8"/>
+  </w:num>
+  <w:num w:numId="5">
+    <w:abstractNumId w:val="5"/>
+  </w:num>
+  <w:num w:numId="6">
     <w:abstractNumId w:val="18"/>
   </w:num>
-  <w:num w:numId="3">
-    <w:abstractNumId w:val="5"/>
-  </w:num>
-  <w:num w:numId="4">
-    <w:abstractNumId w:val="6"/>
-  </w:num>
-  <w:num w:numId="5">
-    <w:abstractNumId w:val="4"/>
-  </w:num>
-  <w:num w:numId="6">
-    <w:abstractNumId w:val="15"/>
-  </w:num>
   <w:num w:numId="7">
-    <w:abstractNumId w:val="12"/>
+    <w:abstractNumId w:val="14"/>
   </w:num>
   <w:num w:numId="8">
     <w:abstractNumId w:val="0"/>
   </w:num>
   <w:num w:numId="9">
-    <w:abstractNumId w:val="2"/>
+    <w:abstractNumId w:val="3"/>
   </w:num>
   <w:num w:numId="10">
+    <w:abstractNumId w:val="12"/>
+  </w:num>
+  <w:num w:numId="11">
+    <w:abstractNumId w:val="11"/>
+  </w:num>
+  <w:num w:numId="12">
+    <w:abstractNumId w:val="22"/>
+  </w:num>
+  <w:num w:numId="13">
+    <w:abstractNumId w:val="20"/>
+  </w:num>
+  <w:num w:numId="14">
+    <w:abstractNumId w:val="16"/>
+  </w:num>
+  <w:num w:numId="15">
+    <w:abstractNumId w:val="9"/>
+  </w:num>
+  <w:num w:numId="16">
     <w:abstractNumId w:val="10"/>
   </w:num>
-  <w:num w:numId="11">
-    <w:abstractNumId w:val="9"/>
-  </w:num>
-  <w:num w:numId="12">
-    <w:abstractNumId w:val="19"/>
-  </w:num>
-  <w:num w:numId="13">
-    <w:abstractNumId w:val="17"/>
-  </w:num>
-  <w:num w:numId="14">
-    <w:abstractNumId w:val="14"/>
-  </w:num>
-  <w:num w:numId="15">
-    <w:abstractNumId w:val="7"/>
-  </w:num>
-  <w:num w:numId="16">
-    <w:abstractNumId w:val="8"/>
-  </w:num>
   <w:num w:numId="17">
-    <w:abstractNumId w:val="3"/>
+    <w:abstractNumId w:val="4"/>
   </w:num>
   <w:num w:numId="18">
     <w:abstractNumId w:val="1"/>
   </w:num>
   <w:num w:numId="19">
-    <w:abstractNumId w:val="16"/>
+    <w:abstractNumId w:val="19"/>
   </w:num>
   <w:num w:numId="20">
-    <w:abstractNumId w:val="13"/>
+    <w:abstractNumId w:val="15"/>
   </w:num>
   <w:num w:numId="21">
-    <w:abstractNumId w:val="20"/>
+    <w:abstractNumId w:val="23"/>
+  </w:num>
+  <w:num w:numId="22">
+    <w:abstractNumId w:val="2"/>
+  </w:num>
+  <w:num w:numId="23">
+    <w:abstractNumId w:val="6"/>
+  </w:num>
+  <w:num w:numId="24">
+    <w:abstractNumId w:val="17"/>
   </w:num>
 </w:numbering>
 </file>

</xml_diff>